<commit_message>
actialuzación del modelo general de aprendizaje invertido
</commit_message>
<xml_diff>
--- a/programa_didactica_aritmetica_marco_canas_actualizado_reformado.docx
+++ b/programa_didactica_aritmetica_marco_canas_actualizado_reformado.docx
@@ -1233,7 +1233,25 @@
                 <w:sz w:val="22"/>
                 <w:szCs w:val="22"/>
               </w:rPr>
-              <w:t xml:space="preserve">    Habilitable </w:t>
+              <w:t xml:space="preserve">    </w:t>
+            </w:r>
+            <w:proofErr w:type="spellStart"/>
+            <w:r>
+              <w:rPr>
+                <w:rFonts w:ascii="Calibri" w:hAnsi="Calibri" w:cs="Calibri"/>
+                <w:sz w:val="22"/>
+                <w:szCs w:val="22"/>
+              </w:rPr>
+              <w:t>Habilitable</w:t>
+            </w:r>
+            <w:proofErr w:type="spellEnd"/>
+            <w:r>
+              <w:rPr>
+                <w:rFonts w:ascii="Calibri" w:hAnsi="Calibri" w:cs="Calibri"/>
+                <w:sz w:val="22"/>
+                <w:szCs w:val="22"/>
+              </w:rPr>
+              <w:t xml:space="preserve"> </w:t>
             </w:r>
             <w:sdt>
               <w:sdtPr>
@@ -1513,6 +1531,7 @@
                 <w:szCs w:val="22"/>
               </w:rPr>
             </w:pPr>
+            <w:proofErr w:type="spellStart"/>
             <w:r>
               <w:rPr>
                 <w:rFonts w:ascii="Calibri" w:hAnsi="Calibri"/>
@@ -1520,7 +1539,17 @@
                 <w:sz w:val="22"/>
                 <w:szCs w:val="22"/>
               </w:rPr>
-              <w:t>Pre-requisitos:</w:t>
+              <w:t>Pre-requisitos</w:t>
+            </w:r>
+            <w:proofErr w:type="spellEnd"/>
+            <w:r>
+              <w:rPr>
+                <w:rFonts w:ascii="Calibri" w:hAnsi="Calibri"/>
+                <w:b/>
+                <w:sz w:val="22"/>
+                <w:szCs w:val="22"/>
+              </w:rPr>
+              <w:t>:</w:t>
             </w:r>
           </w:p>
         </w:tc>
@@ -1603,6 +1632,7 @@
                 <w:szCs w:val="22"/>
               </w:rPr>
             </w:pPr>
+            <w:proofErr w:type="spellStart"/>
             <w:r>
               <w:rPr>
                 <w:rFonts w:ascii="Calibri" w:hAnsi="Calibri"/>
@@ -1610,7 +1640,17 @@
                 <w:sz w:val="22"/>
                 <w:szCs w:val="22"/>
               </w:rPr>
-              <w:t>Co-requisitos:</w:t>
+              <w:t>Co-requisitos</w:t>
+            </w:r>
+            <w:proofErr w:type="spellEnd"/>
+            <w:r>
+              <w:rPr>
+                <w:rFonts w:ascii="Calibri" w:hAnsi="Calibri"/>
+                <w:b/>
+                <w:sz w:val="22"/>
+                <w:szCs w:val="22"/>
+              </w:rPr>
+              <w:t>:</w:t>
             </w:r>
           </w:p>
         </w:tc>
@@ -2306,12 +2346,83 @@
           </w:tcPr>
           <w:p>
             <w:pPr>
+              <w:ind w:hanging="2"/>
               <w:jc w:val="both"/>
               <w:rPr>
-                <w:rFonts w:ascii="Calibri" w:hAnsi="Calibri"/>
-                <w:sz w:val="22"/>
-              </w:rPr>
-            </w:pPr>
+                <w:rFonts w:ascii="Calibri" w:eastAsia="Calibri" w:hAnsi="Calibri" w:cs="Calibri"/>
+                <w:sz w:val="22"/>
+                <w:szCs w:val="22"/>
+              </w:rPr>
+            </w:pPr>
+            <w:r>
+              <w:rPr>
+                <w:rFonts w:ascii="Calibri" w:eastAsia="Calibri" w:hAnsi="Calibri" w:cs="Calibri"/>
+                <w:sz w:val="22"/>
+                <w:szCs w:val="22"/>
+              </w:rPr>
+              <w:lastRenderedPageBreak/>
+              <w:t xml:space="preserve">Este seminario es el primero del proceso de formación en didácticas específicas. Se orienta al estudio y reflexión de elementos teóricos y prácticos que posibilitan el diálogo entre los fundamentos de la aritmética y el saber pedagógico en contextos particulares. Su pertinencia se fundamenta en la necesidad que tienen los maestros en formación de tejer significados en los procesos de enseñanza y de aprendizaje de las matemáticas en contextos numéricos. Este seminario brinda a los futuros licenciados herramientas conceptuales y metodológicas para el diseño y aplicación de situaciones relacionadas con la aritmética desde un punto de vista escolar. </w:t>
+            </w:r>
+          </w:p>
+          <w:p>
+            <w:pPr>
+              <w:ind w:hanging="2"/>
+              <w:jc w:val="both"/>
+              <w:rPr>
+                <w:rFonts w:ascii="Calibri" w:eastAsia="Calibri" w:hAnsi="Calibri" w:cs="Calibri"/>
+                <w:sz w:val="22"/>
+                <w:szCs w:val="22"/>
+              </w:rPr>
+            </w:pPr>
+          </w:p>
+          <w:p>
+            <w:pPr>
+              <w:ind w:hanging="2"/>
+              <w:jc w:val="both"/>
+              <w:rPr>
+                <w:rFonts w:ascii="Calibri" w:eastAsia="Calibri" w:hAnsi="Calibri" w:cs="Calibri"/>
+                <w:sz w:val="22"/>
+                <w:szCs w:val="22"/>
+              </w:rPr>
+            </w:pPr>
+            <w:r>
+              <w:rPr>
+                <w:rFonts w:ascii="Calibri" w:eastAsia="Calibri" w:hAnsi="Calibri" w:cs="Calibri"/>
+                <w:sz w:val="22"/>
+                <w:szCs w:val="22"/>
+              </w:rPr>
+              <w:t xml:space="preserve">En coherencia con los propósitos de formación trazados en este espacio se hace un recorrido didáctico y reflexivo desde un punto de vista escolar de aspectos como la construcción del número en el niño, el esquema aditivo, el esquema multiplicativo, las cantidades relativas y absolutas (significados de los números enteros), los números racionales, razones y proporciones. </w:t>
+            </w:r>
+          </w:p>
+          <w:p>
+            <w:pPr>
+              <w:ind w:hanging="2"/>
+              <w:jc w:val="both"/>
+              <w:rPr>
+                <w:rFonts w:ascii="Calibri" w:eastAsia="Calibri" w:hAnsi="Calibri" w:cs="Calibri"/>
+                <w:sz w:val="22"/>
+                <w:szCs w:val="22"/>
+              </w:rPr>
+            </w:pPr>
+          </w:p>
+          <w:p>
+            <w:pPr>
+              <w:ind w:hanging="2"/>
+              <w:rPr>
+                <w:rFonts w:ascii="Calibri" w:eastAsia="Calibri" w:hAnsi="Calibri" w:cs="Calibri"/>
+                <w:color w:val="808080"/>
+                <w:sz w:val="22"/>
+                <w:szCs w:val="22"/>
+              </w:rPr>
+            </w:pPr>
+            <w:r>
+              <w:rPr>
+                <w:rFonts w:ascii="Calibri" w:eastAsia="Calibri" w:hAnsi="Calibri" w:cs="Calibri"/>
+                <w:sz w:val="22"/>
+                <w:szCs w:val="22"/>
+              </w:rPr>
+              <w:t>El seminario destaca la importancia del análisis y la construcción de situaciones de aula, con una perspectiva reflexiva, que vincule actividades de aprendizaje en contextos numéricos y que fortalezcan en los futuros maestros, la toma de decisiones frente a las herramientas metodológicas para la planeación, ejecución y sistematización de actividades didácticas orientadas en contextos escolares específicos.</w:t>
+            </w:r>
           </w:p>
           <w:p>
             <w:pPr>
@@ -2440,25 +2551,288 @@
               <w:right w:val="single" w:sz="4" w:space="0" w:color="7F7F7F" w:themeColor="text1" w:themeTint="80"/>
             </w:tcBorders>
             <w:shd w:val="clear" w:color="auto" w:fill="auto"/>
+            <w:vAlign w:val="center"/>
           </w:tcPr>
           <w:p>
             <w:pPr>
+              <w:ind w:hanging="2"/>
+              <w:rPr>
+                <w:rFonts w:ascii="Calibri" w:eastAsia="Calibri" w:hAnsi="Calibri" w:cs="Calibri"/>
+                <w:sz w:val="22"/>
+                <w:szCs w:val="22"/>
+              </w:rPr>
+            </w:pPr>
+            <w:r>
+              <w:rPr>
+                <w:rFonts w:ascii="Calibri" w:eastAsia="Calibri" w:hAnsi="Calibri" w:cs="Calibri"/>
+                <w:b/>
+                <w:sz w:val="22"/>
+                <w:szCs w:val="22"/>
+              </w:rPr>
+              <w:t xml:space="preserve">Objetivo general:   </w:t>
+            </w:r>
+          </w:p>
+          <w:p>
+            <w:pPr>
               <w:jc w:val="both"/>
               <w:rPr>
-                <w:rFonts w:ascii="Calibri" w:hAnsi="Calibri"/>
-                <w:sz w:val="22"/>
-              </w:rPr>
-            </w:pPr>
-          </w:p>
-          <w:p>
-            <w:pPr>
+                <w:rFonts w:asciiTheme="minorHAnsi" w:hAnsiTheme="minorHAnsi"/>
+                <w:sz w:val="22"/>
+                <w:szCs w:val="22"/>
+              </w:rPr>
+            </w:pPr>
+            <w:r>
+              <w:rPr>
+                <w:rFonts w:ascii="Calibri" w:eastAsia="Calibri" w:hAnsi="Calibri" w:cs="Calibri"/>
+                <w:sz w:val="22"/>
+                <w:szCs w:val="22"/>
+              </w:rPr>
+              <w:t>Desarrollar elementos teóricos y prácticos, que fundamenten rutas metodológicas de orden pedagógico y didáctico, relacionadas con procesos de enseñanza y aprendizaje de la aritmética en contextos escolares</w:t>
+            </w:r>
+            <w:r>
+              <w:rPr>
+                <w:sz w:val="22"/>
+                <w:szCs w:val="22"/>
+              </w:rPr>
+              <w:t>.</w:t>
+            </w:r>
+          </w:p>
+        </w:tc>
+      </w:tr>
+      <w:tr>
+        <w:trPr>
+          <w:trHeight w:val="1242"/>
+        </w:trPr>
+        <w:tc>
+          <w:tcPr>
+            <w:tcW w:w="10495" w:type="dxa"/>
+            <w:tcBorders>
+              <w:top w:val="nil"/>
+              <w:left w:val="single" w:sz="4" w:space="0" w:color="7F7F7F" w:themeColor="text1" w:themeTint="80"/>
+              <w:bottom w:val="single" w:sz="4" w:space="0" w:color="7F7F7F" w:themeColor="text1" w:themeTint="80"/>
+              <w:right w:val="single" w:sz="4" w:space="0" w:color="7F7F7F" w:themeColor="text1" w:themeTint="80"/>
+            </w:tcBorders>
+            <w:shd w:val="clear" w:color="auto" w:fill="auto"/>
+            <w:vAlign w:val="center"/>
+          </w:tcPr>
+          <w:p>
+            <w:pPr>
+              <w:ind w:hanging="2"/>
+              <w:rPr>
+                <w:rFonts w:ascii="Calibri" w:eastAsia="Calibri" w:hAnsi="Calibri" w:cs="Calibri"/>
+                <w:sz w:val="22"/>
+                <w:szCs w:val="22"/>
+              </w:rPr>
+            </w:pPr>
+            <w:r>
+              <w:rPr>
+                <w:rFonts w:ascii="Calibri" w:eastAsia="Calibri" w:hAnsi="Calibri" w:cs="Calibri"/>
+                <w:b/>
+                <w:sz w:val="22"/>
+                <w:szCs w:val="22"/>
+              </w:rPr>
+              <w:t>Objetivos específicos:</w:t>
+            </w:r>
+          </w:p>
+          <w:p>
+            <w:pPr>
+              <w:numPr>
+                <w:ilvl w:val="0"/>
+                <w:numId w:val="19"/>
+              </w:numPr>
+              <w:pBdr>
+                <w:top w:val="nil"/>
+                <w:left w:val="nil"/>
+                <w:bottom w:val="nil"/>
+                <w:right w:val="nil"/>
+                <w:between w:val="nil"/>
+              </w:pBdr>
+              <w:suppressAutoHyphens/>
+              <w:ind w:leftChars="-1" w:left="0" w:hangingChars="1" w:hanging="2"/>
               <w:jc w:val="both"/>
-              <w:rPr>
-                <w:rFonts w:asciiTheme="minorHAnsi" w:hAnsiTheme="minorHAnsi"/>
-                <w:sz w:val="22"/>
-                <w:szCs w:val="22"/>
-              </w:rPr>
-            </w:pPr>
+              <w:textDirection w:val="btLr"/>
+              <w:textAlignment w:val="top"/>
+              <w:outlineLvl w:val="0"/>
+              <w:rPr>
+                <w:rFonts w:ascii="Calibri" w:eastAsia="Calibri" w:hAnsi="Calibri" w:cs="Calibri"/>
+                <w:color w:val="000000"/>
+                <w:sz w:val="22"/>
+                <w:szCs w:val="22"/>
+              </w:rPr>
+            </w:pPr>
+            <w:r>
+              <w:rPr>
+                <w:rFonts w:ascii="Calibri" w:eastAsia="Calibri" w:hAnsi="Calibri" w:cs="Calibri"/>
+                <w:color w:val="000000"/>
+                <w:sz w:val="22"/>
+                <w:szCs w:val="22"/>
+              </w:rPr>
+              <w:t>Caracterizar conceptualmente los fundamentos teóricos para el desarrollo del pensamiento numérico desde un punto de vista escolar.</w:t>
+            </w:r>
+          </w:p>
+          <w:p>
+            <w:pPr>
+              <w:numPr>
+                <w:ilvl w:val="0"/>
+                <w:numId w:val="19"/>
+              </w:numPr>
+              <w:pBdr>
+                <w:top w:val="nil"/>
+                <w:left w:val="nil"/>
+                <w:bottom w:val="nil"/>
+                <w:right w:val="nil"/>
+                <w:between w:val="nil"/>
+              </w:pBdr>
+              <w:suppressAutoHyphens/>
+              <w:ind w:leftChars="-1" w:left="0" w:hangingChars="1" w:hanging="2"/>
+              <w:jc w:val="both"/>
+              <w:textDirection w:val="btLr"/>
+              <w:textAlignment w:val="top"/>
+              <w:outlineLvl w:val="0"/>
+              <w:rPr>
+                <w:rFonts w:ascii="Calibri" w:eastAsia="Calibri" w:hAnsi="Calibri" w:cs="Calibri"/>
+                <w:color w:val="000000"/>
+                <w:sz w:val="22"/>
+                <w:szCs w:val="22"/>
+              </w:rPr>
+            </w:pPr>
+            <w:r>
+              <w:rPr>
+                <w:rFonts w:ascii="Calibri" w:eastAsia="Calibri" w:hAnsi="Calibri" w:cs="Calibri"/>
+                <w:color w:val="000000"/>
+                <w:sz w:val="22"/>
+                <w:szCs w:val="22"/>
+              </w:rPr>
+              <w:t>Revisar elementos conceptuales y metodológicos para la construcción del concepto de número y procesos de conteo.</w:t>
+            </w:r>
+          </w:p>
+          <w:p>
+            <w:pPr>
+              <w:numPr>
+                <w:ilvl w:val="0"/>
+                <w:numId w:val="19"/>
+              </w:numPr>
+              <w:pBdr>
+                <w:top w:val="nil"/>
+                <w:left w:val="nil"/>
+                <w:bottom w:val="nil"/>
+                <w:right w:val="nil"/>
+                <w:between w:val="nil"/>
+              </w:pBdr>
+              <w:suppressAutoHyphens/>
+              <w:ind w:leftChars="-1" w:left="0" w:hangingChars="1" w:hanging="2"/>
+              <w:jc w:val="both"/>
+              <w:textDirection w:val="btLr"/>
+              <w:textAlignment w:val="top"/>
+              <w:outlineLvl w:val="0"/>
+              <w:rPr>
+                <w:rFonts w:ascii="Calibri" w:eastAsia="Calibri" w:hAnsi="Calibri" w:cs="Calibri"/>
+                <w:color w:val="000000"/>
+                <w:sz w:val="22"/>
+                <w:szCs w:val="22"/>
+              </w:rPr>
+            </w:pPr>
+            <w:r>
+              <w:rPr>
+                <w:rFonts w:ascii="Calibri" w:eastAsia="Calibri" w:hAnsi="Calibri" w:cs="Calibri"/>
+                <w:color w:val="000000"/>
+                <w:sz w:val="22"/>
+                <w:szCs w:val="22"/>
+              </w:rPr>
+              <w:t>Analizar diferentes tipos de problemas que contribuyen a la conceptualización del esquema aditivo y multiplicativo.</w:t>
+            </w:r>
+          </w:p>
+          <w:p>
+            <w:pPr>
+              <w:numPr>
+                <w:ilvl w:val="0"/>
+                <w:numId w:val="19"/>
+              </w:numPr>
+              <w:pBdr>
+                <w:top w:val="nil"/>
+                <w:left w:val="nil"/>
+                <w:bottom w:val="nil"/>
+                <w:right w:val="nil"/>
+                <w:between w:val="nil"/>
+              </w:pBdr>
+              <w:suppressAutoHyphens/>
+              <w:ind w:leftChars="-1" w:left="0" w:hangingChars="1" w:hanging="2"/>
+              <w:jc w:val="both"/>
+              <w:textDirection w:val="btLr"/>
+              <w:textAlignment w:val="top"/>
+              <w:outlineLvl w:val="0"/>
+              <w:rPr>
+                <w:rFonts w:ascii="Calibri" w:eastAsia="Calibri" w:hAnsi="Calibri" w:cs="Calibri"/>
+                <w:color w:val="000000"/>
+                <w:sz w:val="22"/>
+                <w:szCs w:val="22"/>
+              </w:rPr>
+            </w:pPr>
+            <w:r>
+              <w:rPr>
+                <w:rFonts w:ascii="Calibri" w:eastAsia="Calibri" w:hAnsi="Calibri" w:cs="Calibri"/>
+                <w:color w:val="000000"/>
+                <w:sz w:val="22"/>
+                <w:szCs w:val="22"/>
+              </w:rPr>
+              <w:t>Dotar de significado las cantidades negativas y positivas de tal manera que ayuden a la comprensión de reglas procedimentales al resolver situaciones asociadas a los números enteros.</w:t>
+            </w:r>
+          </w:p>
+          <w:p>
+            <w:pPr>
+              <w:numPr>
+                <w:ilvl w:val="0"/>
+                <w:numId w:val="19"/>
+              </w:numPr>
+              <w:pBdr>
+                <w:top w:val="nil"/>
+                <w:left w:val="nil"/>
+                <w:bottom w:val="nil"/>
+                <w:right w:val="nil"/>
+                <w:between w:val="nil"/>
+              </w:pBdr>
+              <w:suppressAutoHyphens/>
+              <w:ind w:leftChars="-1" w:left="0" w:hangingChars="1" w:hanging="2"/>
+              <w:jc w:val="both"/>
+              <w:textDirection w:val="btLr"/>
+              <w:textAlignment w:val="top"/>
+              <w:outlineLvl w:val="0"/>
+              <w:rPr>
+                <w:rFonts w:ascii="Calibri" w:eastAsia="Calibri" w:hAnsi="Calibri" w:cs="Calibri"/>
+                <w:color w:val="000000"/>
+                <w:sz w:val="22"/>
+                <w:szCs w:val="22"/>
+              </w:rPr>
+            </w:pPr>
+            <w:r>
+              <w:rPr>
+                <w:rFonts w:ascii="Calibri" w:eastAsia="Calibri" w:hAnsi="Calibri" w:cs="Calibri"/>
+                <w:color w:val="000000"/>
+                <w:sz w:val="22"/>
+                <w:szCs w:val="22"/>
+              </w:rPr>
+              <w:t>Analizar propuestas pedagógicas relacionadas con la enseñanza y aprendizaje de los números racionales desde un punto de vista escolar.</w:t>
+            </w:r>
+          </w:p>
+          <w:p>
+            <w:pPr>
+              <w:ind w:hanging="2"/>
+              <w:rPr>
+                <w:rFonts w:ascii="Calibri" w:eastAsia="Calibri" w:hAnsi="Calibri" w:cs="Calibri"/>
+                <w:b/>
+                <w:sz w:val="22"/>
+                <w:szCs w:val="22"/>
+              </w:rPr>
+            </w:pPr>
+            <w:r>
+              <w:rPr>
+                <w:rFonts w:ascii="Calibri" w:eastAsia="Calibri" w:hAnsi="Calibri" w:cs="Calibri"/>
+                <w:color w:val="000000"/>
+                <w:sz w:val="22"/>
+                <w:szCs w:val="22"/>
+              </w:rPr>
+              <w:t>Generar procesos de reflexión desde el diseño e implementación de estrategias didácticas que vinculan actividades de enseñanza y aprendizaje para un contexto escolar específico.</w:t>
+            </w:r>
           </w:p>
         </w:tc>
       </w:tr>
@@ -2558,7 +2932,25 @@
                 <w:sz w:val="22"/>
                 <w:szCs w:val="22"/>
               </w:rPr>
-              <w:t>Describir cómo el curso hace aportes a la formación integral (racionalidades ética, política, estética y lógica) y a la formación en investigación desde las intencionalidades formativas y el abordaje de los conocimientos y/o saberes.</w:t>
+              <w:t>Describir cómo el curso hace aportes a la formación integral (</w:t>
+            </w:r>
+            <w:proofErr w:type="gramStart"/>
+            <w:r>
+              <w:rPr>
+                <w:rFonts w:asciiTheme="minorHAnsi" w:hAnsiTheme="minorHAnsi"/>
+                <w:sz w:val="22"/>
+                <w:szCs w:val="22"/>
+              </w:rPr>
+              <w:t>racionalidades ética</w:t>
+            </w:r>
+            <w:proofErr w:type="gramEnd"/>
+            <w:r>
+              <w:rPr>
+                <w:rFonts w:asciiTheme="minorHAnsi" w:hAnsiTheme="minorHAnsi"/>
+                <w:sz w:val="22"/>
+                <w:szCs w:val="22"/>
+              </w:rPr>
+              <w:t>, política, estética y lógica) y a la formación en investigación desde las intencionalidades formativas y el abordaje de los conocimientos y/o saberes.</w:t>
             </w:r>
           </w:p>
         </w:tc>
@@ -2978,7 +3370,63 @@
               <w:rPr>
                 <w:rFonts w:asciiTheme="minorHAnsi" w:hAnsiTheme="minorHAnsi"/>
               </w:rPr>
-              <w:t xml:space="preserve"> La red social Git Hub, La red social YouTube, La aplicación Jupyter de Anaconda, La aplicación en Línea Google Colab (Colaboratory). </w:t>
+              <w:t xml:space="preserve"> La red social Git </w:t>
+            </w:r>
+            <w:proofErr w:type="gramStart"/>
+            <w:r>
+              <w:rPr>
+                <w:rFonts w:asciiTheme="minorHAnsi" w:hAnsiTheme="minorHAnsi"/>
+              </w:rPr>
+              <w:t>Hub</w:t>
+            </w:r>
+            <w:proofErr w:type="gramEnd"/>
+            <w:r>
+              <w:rPr>
+                <w:rFonts w:asciiTheme="minorHAnsi" w:hAnsiTheme="minorHAnsi"/>
+              </w:rPr>
+              <w:t xml:space="preserve">, La red social YouTube, La aplicación </w:t>
+            </w:r>
+            <w:proofErr w:type="spellStart"/>
+            <w:r>
+              <w:rPr>
+                <w:rFonts w:asciiTheme="minorHAnsi" w:hAnsiTheme="minorHAnsi"/>
+              </w:rPr>
+              <w:t>Jupyter</w:t>
+            </w:r>
+            <w:proofErr w:type="spellEnd"/>
+            <w:r>
+              <w:rPr>
+                <w:rFonts w:asciiTheme="minorHAnsi" w:hAnsiTheme="minorHAnsi"/>
+              </w:rPr>
+              <w:t xml:space="preserve"> de Anaconda, La aplicación en Línea Google </w:t>
+            </w:r>
+            <w:proofErr w:type="spellStart"/>
+            <w:r>
+              <w:rPr>
+                <w:rFonts w:asciiTheme="minorHAnsi" w:hAnsiTheme="minorHAnsi"/>
+              </w:rPr>
+              <w:t>Colab</w:t>
+            </w:r>
+            <w:proofErr w:type="spellEnd"/>
+            <w:r>
+              <w:rPr>
+                <w:rFonts w:asciiTheme="minorHAnsi" w:hAnsiTheme="minorHAnsi"/>
+              </w:rPr>
+              <w:t xml:space="preserve"> (</w:t>
+            </w:r>
+            <w:proofErr w:type="spellStart"/>
+            <w:r>
+              <w:rPr>
+                <w:rFonts w:asciiTheme="minorHAnsi" w:hAnsiTheme="minorHAnsi"/>
+              </w:rPr>
+              <w:t>Colaboratory</w:t>
+            </w:r>
+            <w:proofErr w:type="spellEnd"/>
+            <w:r>
+              <w:rPr>
+                <w:rFonts w:asciiTheme="minorHAnsi" w:hAnsiTheme="minorHAnsi"/>
+              </w:rPr>
+              <w:t xml:space="preserve">). </w:t>
             </w:r>
             <w:r>
               <w:rPr>
@@ -2992,7 +3440,39 @@
                 <w:rFonts w:asciiTheme="minorHAnsi" w:hAnsiTheme="minorHAnsi"/>
                 <w:lang w:val="en-US"/>
               </w:rPr>
-              <w:t>GeoGebra. WolframAlpha, Symbolab, Teams de Microsoft, Drive d</w:t>
+              <w:t xml:space="preserve">GeoGebra. </w:t>
+            </w:r>
+            <w:proofErr w:type="spellStart"/>
+            <w:r>
+              <w:rPr>
+                <w:rFonts w:asciiTheme="minorHAnsi" w:hAnsiTheme="minorHAnsi"/>
+                <w:lang w:val="en-US"/>
+              </w:rPr>
+              <w:t>WolframAlpha</w:t>
+            </w:r>
+            <w:proofErr w:type="spellEnd"/>
+            <w:r>
+              <w:rPr>
+                <w:rFonts w:asciiTheme="minorHAnsi" w:hAnsiTheme="minorHAnsi"/>
+                <w:lang w:val="en-US"/>
+              </w:rPr>
+              <w:t xml:space="preserve">, </w:t>
+            </w:r>
+            <w:proofErr w:type="spellStart"/>
+            <w:r>
+              <w:rPr>
+                <w:rFonts w:asciiTheme="minorHAnsi" w:hAnsiTheme="minorHAnsi"/>
+                <w:lang w:val="en-US"/>
+              </w:rPr>
+              <w:t>Symbolab</w:t>
+            </w:r>
+            <w:proofErr w:type="spellEnd"/>
+            <w:r>
+              <w:rPr>
+                <w:rFonts w:asciiTheme="minorHAnsi" w:hAnsiTheme="minorHAnsi"/>
+                <w:lang w:val="en-US"/>
+              </w:rPr>
+              <w:t>, Teams de Microsoft, Drive d</w:t>
             </w:r>
             <w:r>
               <w:rPr>
@@ -3109,7 +3589,6 @@
               <w:rPr>
                 <w:rFonts w:asciiTheme="minorHAnsi" w:hAnsiTheme="minorHAnsi"/>
               </w:rPr>
-              <w:lastRenderedPageBreak/>
               <w:t>Estrategias de internacionalización del currículo y del currículo en casa, que se desarrollan para cumplir con las intencionalidade</w:t>
             </w:r>
             <w:r>
@@ -3332,7 +3811,21 @@
               <w:rPr>
                 <w:rFonts w:ascii="Calibri" w:hAnsi="Calibri"/>
               </w:rPr>
-              <w:t>Concepción de evaluación, modalidades (auto, co y hetero evaluación) y estrategias a través de las cuales se va a orientar.</w:t>
+              <w:t xml:space="preserve">Concepción de evaluación, modalidades (auto, </w:t>
+            </w:r>
+            <w:proofErr w:type="spellStart"/>
+            <w:r>
+              <w:rPr>
+                <w:rFonts w:ascii="Calibri" w:hAnsi="Calibri"/>
+              </w:rPr>
+              <w:t>co</w:t>
+            </w:r>
+            <w:proofErr w:type="spellEnd"/>
+            <w:r>
+              <w:rPr>
+                <w:rFonts w:ascii="Calibri" w:hAnsi="Calibri"/>
+              </w:rPr>
+              <w:t xml:space="preserve"> y hetero evaluación) y estrategias a través de las cuales se va a orientar.</w:t>
             </w:r>
           </w:p>
           <w:p>
@@ -3439,6 +3932,7 @@
                 <w:sz w:val="22"/>
                 <w:szCs w:val="22"/>
               </w:rPr>
+              <w:lastRenderedPageBreak/>
               <w:t>Momentos de evaluación</w:t>
             </w:r>
           </w:p>
@@ -3503,7 +3997,35 @@
               <w:rPr>
                 <w:rFonts w:asciiTheme="minorHAnsi" w:hAnsiTheme="minorHAnsi"/>
               </w:rPr>
-              <w:t>Trabajo 1 (Trabajo en Word o power point y video corto sencillo)</w:t>
+              <w:t xml:space="preserve">Trabajo 1 (Trabajo en Word o </w:t>
+            </w:r>
+            <w:proofErr w:type="spellStart"/>
+            <w:r>
+              <w:rPr>
+                <w:rFonts w:asciiTheme="minorHAnsi" w:hAnsiTheme="minorHAnsi"/>
+              </w:rPr>
+              <w:t>power</w:t>
+            </w:r>
+            <w:proofErr w:type="spellEnd"/>
+            <w:r>
+              <w:rPr>
+                <w:rFonts w:asciiTheme="minorHAnsi" w:hAnsiTheme="minorHAnsi"/>
+              </w:rPr>
+              <w:t xml:space="preserve"> </w:t>
+            </w:r>
+            <w:proofErr w:type="spellStart"/>
+            <w:r>
+              <w:rPr>
+                <w:rFonts w:asciiTheme="minorHAnsi" w:hAnsiTheme="minorHAnsi"/>
+              </w:rPr>
+              <w:t>point</w:t>
+            </w:r>
+            <w:proofErr w:type="spellEnd"/>
+            <w:r>
+              <w:rPr>
+                <w:rFonts w:asciiTheme="minorHAnsi" w:hAnsiTheme="minorHAnsi"/>
+              </w:rPr>
+              <w:t xml:space="preserve"> y video corto sencillo)</w:t>
             </w:r>
           </w:p>
         </w:tc>
@@ -3572,31 +4094,35 @@
               <w:rPr>
                 <w:rFonts w:asciiTheme="minorHAnsi" w:hAnsiTheme="minorHAnsi"/>
               </w:rPr>
-              <w:t xml:space="preserve">Trabajo </w:t>
-            </w:r>
-            <w:r>
-              <w:rPr>
-                <w:rFonts w:asciiTheme="minorHAnsi" w:hAnsiTheme="minorHAnsi"/>
-              </w:rPr>
-              <w:t>2</w:t>
-            </w:r>
-            <w:r>
-              <w:rPr>
-                <w:rFonts w:asciiTheme="minorHAnsi" w:hAnsiTheme="minorHAnsi"/>
-              </w:rPr>
-              <w:t xml:space="preserve"> (Trabajo en Word o power point y video corto sencillo</w:t>
-            </w:r>
-            <w:r>
-              <w:rPr>
-                <w:rFonts w:asciiTheme="minorHAnsi" w:hAnsiTheme="minorHAnsi"/>
-              </w:rPr>
-              <w:t>(celular)</w:t>
-            </w:r>
-            <w:r>
-              <w:rPr>
-                <w:rFonts w:asciiTheme="minorHAnsi" w:hAnsiTheme="minorHAnsi"/>
-              </w:rPr>
-              <w:t>)</w:t>
+              <w:t xml:space="preserve">Trabajo 2 (Trabajo en Word o </w:t>
+            </w:r>
+            <w:proofErr w:type="spellStart"/>
+            <w:r>
+              <w:rPr>
+                <w:rFonts w:asciiTheme="minorHAnsi" w:hAnsiTheme="minorHAnsi"/>
+              </w:rPr>
+              <w:t>power</w:t>
+            </w:r>
+            <w:proofErr w:type="spellEnd"/>
+            <w:r>
+              <w:rPr>
+                <w:rFonts w:asciiTheme="minorHAnsi" w:hAnsiTheme="minorHAnsi"/>
+              </w:rPr>
+              <w:t xml:space="preserve"> </w:t>
+            </w:r>
+            <w:proofErr w:type="spellStart"/>
+            <w:r>
+              <w:rPr>
+                <w:rFonts w:asciiTheme="minorHAnsi" w:hAnsiTheme="minorHAnsi"/>
+              </w:rPr>
+              <w:t>point</w:t>
+            </w:r>
+            <w:proofErr w:type="spellEnd"/>
+            <w:r>
+              <w:rPr>
+                <w:rFonts w:asciiTheme="minorHAnsi" w:hAnsiTheme="minorHAnsi"/>
+              </w:rPr>
+              <w:t xml:space="preserve"> y video corto sencillo(celular))</w:t>
             </w:r>
           </w:p>
         </w:tc>
@@ -3665,19 +4191,35 @@
               <w:rPr>
                 <w:rFonts w:asciiTheme="minorHAnsi" w:hAnsiTheme="minorHAnsi"/>
               </w:rPr>
-              <w:t xml:space="preserve">Trabajo </w:t>
-            </w:r>
-            <w:r>
-              <w:rPr>
-                <w:rFonts w:asciiTheme="minorHAnsi" w:hAnsiTheme="minorHAnsi"/>
-              </w:rPr>
-              <w:t>3</w:t>
-            </w:r>
-            <w:r>
-              <w:rPr>
-                <w:rFonts w:asciiTheme="minorHAnsi" w:hAnsiTheme="minorHAnsi"/>
-              </w:rPr>
-              <w:t xml:space="preserve"> (Trabajo en Word o power point y video corto sencillo)</w:t>
+              <w:t xml:space="preserve">Trabajo 3 (Trabajo en Word o </w:t>
+            </w:r>
+            <w:proofErr w:type="spellStart"/>
+            <w:r>
+              <w:rPr>
+                <w:rFonts w:asciiTheme="minorHAnsi" w:hAnsiTheme="minorHAnsi"/>
+              </w:rPr>
+              <w:t>power</w:t>
+            </w:r>
+            <w:proofErr w:type="spellEnd"/>
+            <w:r>
+              <w:rPr>
+                <w:rFonts w:asciiTheme="minorHAnsi" w:hAnsiTheme="minorHAnsi"/>
+              </w:rPr>
+              <w:t xml:space="preserve"> </w:t>
+            </w:r>
+            <w:proofErr w:type="spellStart"/>
+            <w:r>
+              <w:rPr>
+                <w:rFonts w:asciiTheme="minorHAnsi" w:hAnsiTheme="minorHAnsi"/>
+              </w:rPr>
+              <w:t>point</w:t>
+            </w:r>
+            <w:proofErr w:type="spellEnd"/>
+            <w:r>
+              <w:rPr>
+                <w:rFonts w:asciiTheme="minorHAnsi" w:hAnsiTheme="minorHAnsi"/>
+              </w:rPr>
+              <w:t xml:space="preserve"> y video corto sencillo)</w:t>
             </w:r>
           </w:p>
         </w:tc>
@@ -3975,6 +4517,34 @@
                 <w:szCs w:val="22"/>
               </w:rPr>
             </w:pPr>
+            <w:r>
+              <w:rPr>
+                <w:lang w:val="en-US"/>
+              </w:rPr>
+              <w:t xml:space="preserve">Nielson, S. J., &amp; Monson, C. K. (2019). </w:t>
+            </w:r>
+            <w:r>
+              <w:rPr>
+                <w:i/>
+                <w:iCs/>
+                <w:lang w:val="en-US"/>
+              </w:rPr>
+              <w:t>Practical Cryptography in Python: Learning Correct Cryptography by Example</w:t>
+            </w:r>
+            <w:r>
+              <w:rPr>
+                <w:lang w:val="en-US"/>
+              </w:rPr>
+              <w:t xml:space="preserve">. </w:t>
+            </w:r>
+            <w:proofErr w:type="spellStart"/>
+            <w:r>
+              <w:t>Apress</w:t>
+            </w:r>
+            <w:proofErr w:type="spellEnd"/>
+            <w:r>
+              <w:t>.</w:t>
+            </w:r>
           </w:p>
         </w:tc>
         <w:tc>
@@ -4246,7 +4816,6 @@
                 <w:sz w:val="22"/>
                 <w:szCs w:val="22"/>
               </w:rPr>
-              <w:lastRenderedPageBreak/>
               <w:t>Nombres y Apellidos</w:t>
             </w:r>
           </w:p>
@@ -5177,7 +5746,27 @@
                 <w:sz w:val="22"/>
                 <w:szCs w:val="22"/>
               </w:rPr>
-              <w:t xml:space="preserve"> Secretario </w:t>
+              <w:t xml:space="preserve"> </w:t>
+            </w:r>
+            <w:proofErr w:type="gramStart"/>
+            <w:r>
+              <w:rPr>
+                <w:rFonts w:ascii="Calibri" w:hAnsi="Calibri" w:cs="Arial"/>
+                <w:b/>
+                <w:sz w:val="22"/>
+                <w:szCs w:val="22"/>
+              </w:rPr>
+              <w:t>Secretario</w:t>
+            </w:r>
+            <w:proofErr w:type="gramEnd"/>
+            <w:r>
+              <w:rPr>
+                <w:rFonts w:ascii="Calibri" w:hAnsi="Calibri" w:cs="Arial"/>
+                <w:b/>
+                <w:sz w:val="22"/>
+                <w:szCs w:val="22"/>
+              </w:rPr>
+              <w:t xml:space="preserve"> </w:t>
             </w:r>
             <w:r>
               <w:rPr>
@@ -5894,8 +6483,19 @@
           <w:szCs w:val="14"/>
           <w:lang w:val="es-CO"/>
         </w:rPr>
-        <w:t>faltas de asistencia registradas superen el 20% de las actividades académicas programadas y definidas como obligatorias, el docente encargado del curso reportará "cancelado por faltas", lo que, para efectos del promedio crédito, equivaldrá a una calificación de cero, cero (0.0). Los cursos cancelados por faltas no serán habilitables</w:t>
+        <w:t xml:space="preserve">faltas de asistencia registradas superen el 20% de las actividades académicas programadas y definidas como obligatorias, el docente encargado del curso reportará "cancelado por faltas", lo que, para efectos del promedio crédito, equivaldrá a una calificación de cero, cero (0.0). Los cursos cancelados por faltas no serán </w:t>
       </w:r>
+      <w:proofErr w:type="spellStart"/>
+      <w:r>
+        <w:rPr>
+          <w:rFonts w:cs="Arial"/>
+          <w:sz w:val="14"/>
+          <w:szCs w:val="14"/>
+          <w:lang w:val="es-CO"/>
+        </w:rPr>
+        <w:t>habilitables</w:t>
+      </w:r>
+      <w:proofErr w:type="spellEnd"/>
       <w:r>
         <w:rPr>
           <w:rFonts w:cs="Arial"/>
@@ -6564,6 +7164,128 @@
     </w:lvl>
   </w:abstractNum>
   <w:abstractNum w:abstractNumId="6" w15:restartNumberingAfterBreak="0">
+    <w:nsid w:val="300D11E4"/>
+    <w:multiLevelType w:val="multilevel"/>
+    <w:tmpl w:val="262E1210"/>
+    <w:lvl w:ilvl="0">
+      <w:start w:val="1"/>
+      <w:numFmt w:val="bullet"/>
+      <w:lvlText w:val="●"/>
+      <w:lvlJc w:val="left"/>
+      <w:pPr>
+        <w:ind w:left="360" w:hanging="360"/>
+      </w:pPr>
+      <w:rPr>
+        <w:rFonts w:ascii="Noto Sans Symbols" w:eastAsia="Noto Sans Symbols" w:hAnsi="Noto Sans Symbols" w:cs="Noto Sans Symbols"/>
+        <w:vertAlign w:val="baseline"/>
+      </w:rPr>
+    </w:lvl>
+    <w:lvl w:ilvl="1">
+      <w:start w:val="1"/>
+      <w:numFmt w:val="bullet"/>
+      <w:lvlText w:val="o"/>
+      <w:lvlJc w:val="left"/>
+      <w:pPr>
+        <w:ind w:left="1080" w:hanging="360"/>
+      </w:pPr>
+      <w:rPr>
+        <w:rFonts w:ascii="Courier New" w:eastAsia="Courier New" w:hAnsi="Courier New" w:cs="Courier New"/>
+        <w:vertAlign w:val="baseline"/>
+      </w:rPr>
+    </w:lvl>
+    <w:lvl w:ilvl="2">
+      <w:start w:val="1"/>
+      <w:numFmt w:val="bullet"/>
+      <w:lvlText w:val="▪"/>
+      <w:lvlJc w:val="left"/>
+      <w:pPr>
+        <w:ind w:left="1800" w:hanging="360"/>
+      </w:pPr>
+      <w:rPr>
+        <w:rFonts w:ascii="Noto Sans Symbols" w:eastAsia="Noto Sans Symbols" w:hAnsi="Noto Sans Symbols" w:cs="Noto Sans Symbols"/>
+        <w:vertAlign w:val="baseline"/>
+      </w:rPr>
+    </w:lvl>
+    <w:lvl w:ilvl="3">
+      <w:start w:val="1"/>
+      <w:numFmt w:val="bullet"/>
+      <w:lvlText w:val="●"/>
+      <w:lvlJc w:val="left"/>
+      <w:pPr>
+        <w:ind w:left="2520" w:hanging="360"/>
+      </w:pPr>
+      <w:rPr>
+        <w:rFonts w:ascii="Noto Sans Symbols" w:eastAsia="Noto Sans Symbols" w:hAnsi="Noto Sans Symbols" w:cs="Noto Sans Symbols"/>
+        <w:vertAlign w:val="baseline"/>
+      </w:rPr>
+    </w:lvl>
+    <w:lvl w:ilvl="4">
+      <w:start w:val="1"/>
+      <w:numFmt w:val="bullet"/>
+      <w:lvlText w:val="o"/>
+      <w:lvlJc w:val="left"/>
+      <w:pPr>
+        <w:ind w:left="3240" w:hanging="360"/>
+      </w:pPr>
+      <w:rPr>
+        <w:rFonts w:ascii="Courier New" w:eastAsia="Courier New" w:hAnsi="Courier New" w:cs="Courier New"/>
+        <w:vertAlign w:val="baseline"/>
+      </w:rPr>
+    </w:lvl>
+    <w:lvl w:ilvl="5">
+      <w:start w:val="1"/>
+      <w:numFmt w:val="bullet"/>
+      <w:lvlText w:val="▪"/>
+      <w:lvlJc w:val="left"/>
+      <w:pPr>
+        <w:ind w:left="3960" w:hanging="360"/>
+      </w:pPr>
+      <w:rPr>
+        <w:rFonts w:ascii="Noto Sans Symbols" w:eastAsia="Noto Sans Symbols" w:hAnsi="Noto Sans Symbols" w:cs="Noto Sans Symbols"/>
+        <w:vertAlign w:val="baseline"/>
+      </w:rPr>
+    </w:lvl>
+    <w:lvl w:ilvl="6">
+      <w:start w:val="1"/>
+      <w:numFmt w:val="bullet"/>
+      <w:lvlText w:val="●"/>
+      <w:lvlJc w:val="left"/>
+      <w:pPr>
+        <w:ind w:left="4680" w:hanging="360"/>
+      </w:pPr>
+      <w:rPr>
+        <w:rFonts w:ascii="Noto Sans Symbols" w:eastAsia="Noto Sans Symbols" w:hAnsi="Noto Sans Symbols" w:cs="Noto Sans Symbols"/>
+        <w:vertAlign w:val="baseline"/>
+      </w:rPr>
+    </w:lvl>
+    <w:lvl w:ilvl="7">
+      <w:start w:val="1"/>
+      <w:numFmt w:val="bullet"/>
+      <w:lvlText w:val="o"/>
+      <w:lvlJc w:val="left"/>
+      <w:pPr>
+        <w:ind w:left="5400" w:hanging="360"/>
+      </w:pPr>
+      <w:rPr>
+        <w:rFonts w:ascii="Courier New" w:eastAsia="Courier New" w:hAnsi="Courier New" w:cs="Courier New"/>
+        <w:vertAlign w:val="baseline"/>
+      </w:rPr>
+    </w:lvl>
+    <w:lvl w:ilvl="8">
+      <w:start w:val="1"/>
+      <w:numFmt w:val="bullet"/>
+      <w:lvlText w:val="▪"/>
+      <w:lvlJc w:val="left"/>
+      <w:pPr>
+        <w:ind w:left="6120" w:hanging="360"/>
+      </w:pPr>
+      <w:rPr>
+        <w:rFonts w:ascii="Noto Sans Symbols" w:eastAsia="Noto Sans Symbols" w:hAnsi="Noto Sans Symbols" w:cs="Noto Sans Symbols"/>
+        <w:vertAlign w:val="baseline"/>
+      </w:rPr>
+    </w:lvl>
+  </w:abstractNum>
+  <w:abstractNum w:abstractNumId="7" w15:restartNumberingAfterBreak="0">
     <w:nsid w:val="31930569"/>
     <w:multiLevelType w:val="hybridMultilevel"/>
     <w:tmpl w:val="6F7E8ED0"/>
@@ -6652,7 +7374,7 @@
       </w:pPr>
     </w:lvl>
   </w:abstractNum>
-  <w:abstractNum w:abstractNumId="7" w15:restartNumberingAfterBreak="0">
+  <w:abstractNum w:abstractNumId="8" w15:restartNumberingAfterBreak="0">
     <w:nsid w:val="331325C3"/>
     <w:multiLevelType w:val="hybridMultilevel"/>
     <w:tmpl w:val="E81AD738"/>
@@ -6741,7 +7463,7 @@
       </w:pPr>
     </w:lvl>
   </w:abstractNum>
-  <w:abstractNum w:abstractNumId="8" w15:restartNumberingAfterBreak="0">
+  <w:abstractNum w:abstractNumId="9" w15:restartNumberingAfterBreak="0">
     <w:nsid w:val="33481B19"/>
     <w:multiLevelType w:val="hybridMultilevel"/>
     <w:tmpl w:val="9D565824"/>
@@ -6854,7 +7576,7 @@
       </w:rPr>
     </w:lvl>
   </w:abstractNum>
-  <w:abstractNum w:abstractNumId="9" w15:restartNumberingAfterBreak="0">
+  <w:abstractNum w:abstractNumId="10" w15:restartNumberingAfterBreak="0">
     <w:nsid w:val="3CAA7F30"/>
     <w:multiLevelType w:val="hybridMultilevel"/>
     <w:tmpl w:val="14E2807C"/>
@@ -6966,7 +7688,7 @@
       </w:rPr>
     </w:lvl>
   </w:abstractNum>
-  <w:abstractNum w:abstractNumId="10" w15:restartNumberingAfterBreak="0">
+  <w:abstractNum w:abstractNumId="11" w15:restartNumberingAfterBreak="0">
     <w:nsid w:val="3EFE682A"/>
     <w:multiLevelType w:val="hybridMultilevel"/>
     <w:tmpl w:val="DD4C2D1E"/>
@@ -7055,7 +7777,7 @@
       </w:pPr>
     </w:lvl>
   </w:abstractNum>
-  <w:abstractNum w:abstractNumId="11" w15:restartNumberingAfterBreak="0">
+  <w:abstractNum w:abstractNumId="12" w15:restartNumberingAfterBreak="0">
     <w:nsid w:val="411F718B"/>
     <w:multiLevelType w:val="hybridMultilevel"/>
     <w:tmpl w:val="78BE9828"/>
@@ -7144,7 +7866,7 @@
       </w:pPr>
     </w:lvl>
   </w:abstractNum>
-  <w:abstractNum w:abstractNumId="12" w15:restartNumberingAfterBreak="0">
+  <w:abstractNum w:abstractNumId="13" w15:restartNumberingAfterBreak="0">
     <w:nsid w:val="454F2AF3"/>
     <w:multiLevelType w:val="hybridMultilevel"/>
     <w:tmpl w:val="03C031E0"/>
@@ -7233,7 +7955,7 @@
       </w:pPr>
     </w:lvl>
   </w:abstractNum>
-  <w:abstractNum w:abstractNumId="13" w15:restartNumberingAfterBreak="0">
+  <w:abstractNum w:abstractNumId="14" w15:restartNumberingAfterBreak="0">
     <w:nsid w:val="47FD7B78"/>
     <w:multiLevelType w:val="hybridMultilevel"/>
     <w:tmpl w:val="E81AD738"/>
@@ -7322,7 +8044,7 @@
       </w:pPr>
     </w:lvl>
   </w:abstractNum>
-  <w:abstractNum w:abstractNumId="14" w15:restartNumberingAfterBreak="0">
+  <w:abstractNum w:abstractNumId="15" w15:restartNumberingAfterBreak="0">
     <w:nsid w:val="618E4D03"/>
     <w:multiLevelType w:val="hybridMultilevel"/>
     <w:tmpl w:val="78BE9828"/>
@@ -7411,7 +8133,129 @@
       </w:pPr>
     </w:lvl>
   </w:abstractNum>
-  <w:abstractNum w:abstractNumId="15" w15:restartNumberingAfterBreak="0">
+  <w:abstractNum w:abstractNumId="16" w15:restartNumberingAfterBreak="0">
+    <w:nsid w:val="71481839"/>
+    <w:multiLevelType w:val="multilevel"/>
+    <w:tmpl w:val="F4029682"/>
+    <w:lvl w:ilvl="0">
+      <w:start w:val="1"/>
+      <w:numFmt w:val="bullet"/>
+      <w:lvlText w:val="●"/>
+      <w:lvlJc w:val="left"/>
+      <w:pPr>
+        <w:ind w:left="720" w:hanging="360"/>
+      </w:pPr>
+      <w:rPr>
+        <w:rFonts w:ascii="Noto Sans Symbols" w:eastAsia="Noto Sans Symbols" w:hAnsi="Noto Sans Symbols" w:cs="Noto Sans Symbols"/>
+        <w:vertAlign w:val="baseline"/>
+      </w:rPr>
+    </w:lvl>
+    <w:lvl w:ilvl="1">
+      <w:start w:val="1"/>
+      <w:numFmt w:val="bullet"/>
+      <w:lvlText w:val="o"/>
+      <w:lvlJc w:val="left"/>
+      <w:pPr>
+        <w:ind w:left="1440" w:hanging="360"/>
+      </w:pPr>
+      <w:rPr>
+        <w:rFonts w:ascii="Courier New" w:eastAsia="Courier New" w:hAnsi="Courier New" w:cs="Courier New"/>
+        <w:vertAlign w:val="baseline"/>
+      </w:rPr>
+    </w:lvl>
+    <w:lvl w:ilvl="2">
+      <w:start w:val="1"/>
+      <w:numFmt w:val="bullet"/>
+      <w:lvlText w:val="▪"/>
+      <w:lvlJc w:val="left"/>
+      <w:pPr>
+        <w:ind w:left="2160" w:hanging="360"/>
+      </w:pPr>
+      <w:rPr>
+        <w:rFonts w:ascii="Noto Sans Symbols" w:eastAsia="Noto Sans Symbols" w:hAnsi="Noto Sans Symbols" w:cs="Noto Sans Symbols"/>
+        <w:vertAlign w:val="baseline"/>
+      </w:rPr>
+    </w:lvl>
+    <w:lvl w:ilvl="3">
+      <w:start w:val="1"/>
+      <w:numFmt w:val="bullet"/>
+      <w:lvlText w:val="●"/>
+      <w:lvlJc w:val="left"/>
+      <w:pPr>
+        <w:ind w:left="2880" w:hanging="360"/>
+      </w:pPr>
+      <w:rPr>
+        <w:rFonts w:ascii="Noto Sans Symbols" w:eastAsia="Noto Sans Symbols" w:hAnsi="Noto Sans Symbols" w:cs="Noto Sans Symbols"/>
+        <w:vertAlign w:val="baseline"/>
+      </w:rPr>
+    </w:lvl>
+    <w:lvl w:ilvl="4">
+      <w:start w:val="1"/>
+      <w:numFmt w:val="bullet"/>
+      <w:lvlText w:val="o"/>
+      <w:lvlJc w:val="left"/>
+      <w:pPr>
+        <w:ind w:left="3600" w:hanging="360"/>
+      </w:pPr>
+      <w:rPr>
+        <w:rFonts w:ascii="Courier New" w:eastAsia="Courier New" w:hAnsi="Courier New" w:cs="Courier New"/>
+        <w:vertAlign w:val="baseline"/>
+      </w:rPr>
+    </w:lvl>
+    <w:lvl w:ilvl="5">
+      <w:start w:val="1"/>
+      <w:numFmt w:val="bullet"/>
+      <w:lvlText w:val="▪"/>
+      <w:lvlJc w:val="left"/>
+      <w:pPr>
+        <w:ind w:left="4320" w:hanging="360"/>
+      </w:pPr>
+      <w:rPr>
+        <w:rFonts w:ascii="Noto Sans Symbols" w:eastAsia="Noto Sans Symbols" w:hAnsi="Noto Sans Symbols" w:cs="Noto Sans Symbols"/>
+        <w:vertAlign w:val="baseline"/>
+      </w:rPr>
+    </w:lvl>
+    <w:lvl w:ilvl="6">
+      <w:start w:val="1"/>
+      <w:numFmt w:val="bullet"/>
+      <w:lvlText w:val="●"/>
+      <w:lvlJc w:val="left"/>
+      <w:pPr>
+        <w:ind w:left="5040" w:hanging="360"/>
+      </w:pPr>
+      <w:rPr>
+        <w:rFonts w:ascii="Noto Sans Symbols" w:eastAsia="Noto Sans Symbols" w:hAnsi="Noto Sans Symbols" w:cs="Noto Sans Symbols"/>
+        <w:vertAlign w:val="baseline"/>
+      </w:rPr>
+    </w:lvl>
+    <w:lvl w:ilvl="7">
+      <w:start w:val="1"/>
+      <w:numFmt w:val="bullet"/>
+      <w:lvlText w:val="o"/>
+      <w:lvlJc w:val="left"/>
+      <w:pPr>
+        <w:ind w:left="5760" w:hanging="360"/>
+      </w:pPr>
+      <w:rPr>
+        <w:rFonts w:ascii="Courier New" w:eastAsia="Courier New" w:hAnsi="Courier New" w:cs="Courier New"/>
+        <w:vertAlign w:val="baseline"/>
+      </w:rPr>
+    </w:lvl>
+    <w:lvl w:ilvl="8">
+      <w:start w:val="1"/>
+      <w:numFmt w:val="bullet"/>
+      <w:lvlText w:val="▪"/>
+      <w:lvlJc w:val="left"/>
+      <w:pPr>
+        <w:ind w:left="6480" w:hanging="360"/>
+      </w:pPr>
+      <w:rPr>
+        <w:rFonts w:ascii="Noto Sans Symbols" w:eastAsia="Noto Sans Symbols" w:hAnsi="Noto Sans Symbols" w:cs="Noto Sans Symbols"/>
+        <w:vertAlign w:val="baseline"/>
+      </w:rPr>
+    </w:lvl>
+  </w:abstractNum>
+  <w:abstractNum w:abstractNumId="17" w15:restartNumberingAfterBreak="0">
     <w:nsid w:val="71D43457"/>
     <w:multiLevelType w:val="hybridMultilevel"/>
     <w:tmpl w:val="41CA2C96"/>
@@ -7524,7 +8368,7 @@
       </w:rPr>
     </w:lvl>
   </w:abstractNum>
-  <w:abstractNum w:abstractNumId="16" w15:restartNumberingAfterBreak="0">
+  <w:abstractNum w:abstractNumId="18" w15:restartNumberingAfterBreak="0">
     <w:nsid w:val="7F663466"/>
     <w:multiLevelType w:val="hybridMultilevel"/>
     <w:tmpl w:val="58AA0564"/>
@@ -7640,16 +8484,16 @@
     <w:abstractNumId w:val="0"/>
   </w:num>
   <w:num w:numId="2" w16cid:durableId="1752189919">
-    <w:abstractNumId w:val="14"/>
+    <w:abstractNumId w:val="15"/>
   </w:num>
   <w:num w:numId="3" w16cid:durableId="1148672505">
+    <w:abstractNumId w:val="12"/>
+  </w:num>
+  <w:num w:numId="4" w16cid:durableId="1855922238">
     <w:abstractNumId w:val="11"/>
   </w:num>
-  <w:num w:numId="4" w16cid:durableId="1855922238">
-    <w:abstractNumId w:val="10"/>
-  </w:num>
   <w:num w:numId="5" w16cid:durableId="853684917">
-    <w:abstractNumId w:val="6"/>
+    <w:abstractNumId w:val="7"/>
   </w:num>
   <w:num w:numId="6" w16cid:durableId="612326515">
     <w:abstractNumId w:val="5"/>
@@ -7661,30 +8505,36 @@
     <w:abstractNumId w:val="1"/>
   </w:num>
   <w:num w:numId="9" w16cid:durableId="953943383">
-    <w:abstractNumId w:val="12"/>
+    <w:abstractNumId w:val="13"/>
   </w:num>
   <w:num w:numId="10" w16cid:durableId="175313713">
     <w:abstractNumId w:val="4"/>
   </w:num>
   <w:num w:numId="11" w16cid:durableId="631250683">
-    <w:abstractNumId w:val="7"/>
+    <w:abstractNumId w:val="8"/>
   </w:num>
   <w:num w:numId="12" w16cid:durableId="1753310273">
-    <w:abstractNumId w:val="13"/>
+    <w:abstractNumId w:val="14"/>
   </w:num>
   <w:num w:numId="13" w16cid:durableId="1663198438">
     <w:abstractNumId w:val="3"/>
   </w:num>
   <w:num w:numId="14" w16cid:durableId="1026784904">
-    <w:abstractNumId w:val="15"/>
+    <w:abstractNumId w:val="17"/>
   </w:num>
   <w:num w:numId="15" w16cid:durableId="1621063799">
+    <w:abstractNumId w:val="10"/>
+  </w:num>
+  <w:num w:numId="16" w16cid:durableId="725449015">
     <w:abstractNumId w:val="9"/>
   </w:num>
-  <w:num w:numId="16" w16cid:durableId="725449015">
-    <w:abstractNumId w:val="8"/>
+  <w:num w:numId="17" w16cid:durableId="1209225534">
+    <w:abstractNumId w:val="18"/>
   </w:num>
-  <w:num w:numId="17" w16cid:durableId="1209225534">
+  <w:num w:numId="18" w16cid:durableId="217210730">
+    <w:abstractNumId w:val="6"/>
+  </w:num>
+  <w:num w:numId="19" w16cid:durableId="774986256">
     <w:abstractNumId w:val="16"/>
   </w:num>
   <w:numIdMacAtCleanup w:val="5"/>
@@ -9253,6 +10103,12 @@
     <w:pitch w:val="variable"/>
     <w:sig w:usb0="00000000" w:usb1="10000000" w:usb2="00000000" w:usb3="00000000" w:csb0="80000000" w:csb1="00000000"/>
   </w:font>
+  <w:font w:name="Noto Sans Symbols">
+    <w:altName w:val="Calibri"/>
+    <w:charset w:val="00"/>
+    <w:family w:val="auto"/>
+    <w:pitch w:val="default"/>
+  </w:font>
   <w:font w:name="Calibri">
     <w:panose1 w:val="020F0502020204030204"/>
     <w:charset w:val="00"/>
@@ -9339,6 +10195,7 @@
     <w:rsid w:val="001C2701"/>
     <w:rsid w:val="001E4552"/>
     <w:rsid w:val="001E7937"/>
+    <w:rsid w:val="001F04AF"/>
     <w:rsid w:val="00202546"/>
     <w:rsid w:val="00267A5E"/>
     <w:rsid w:val="00294D85"/>
@@ -9393,6 +10250,7 @@
     <w:rsid w:val="00DB5BD7"/>
     <w:rsid w:val="00DE7B52"/>
     <w:rsid w:val="00DF468F"/>
+    <w:rsid w:val="00E35FD8"/>
     <w:rsid w:val="00EC57D1"/>
     <w:rsid w:val="00F15E54"/>
     <w:rsid w:val="00F2042A"/>

</xml_diff>

<commit_message>
agregué el cuaderno para dilataciones verticales de gráficos de funciones.
</commit_message>
<xml_diff>
--- a/programa_didactica_aritmetica_marco_canas_actualizado_reformado.docx
+++ b/programa_didactica_aritmetica_marco_canas_actualizado_reformado.docx
@@ -1,6 +1,6 @@
 
 <file path=word/document.xml><?xml version="1.0" encoding="utf-8"?>
-<w:document xmlns:wpc="http://schemas.microsoft.com/office/word/2010/wordprocessingCanvas" xmlns:cx="http://schemas.microsoft.com/office/drawing/2014/chartex" xmlns:cx1="http://schemas.microsoft.com/office/drawing/2015/9/8/chartex" xmlns:cx2="http://schemas.microsoft.com/office/drawing/2015/10/21/chartex" xmlns:cx3="http://schemas.microsoft.com/office/drawing/2016/5/9/chartex" xmlns:cx4="http://schemas.microsoft.com/office/drawing/2016/5/10/chartex" xmlns:cx5="http://schemas.microsoft.com/office/drawing/2016/5/11/chartex" xmlns:cx6="http://schemas.microsoft.com/office/drawing/2016/5/12/chartex" xmlns:cx7="http://schemas.microsoft.com/office/drawing/2016/5/13/chartex" xmlns:cx8="http://schemas.microsoft.com/office/drawing/2016/5/14/chartex" xmlns:mc="http://schemas.openxmlformats.org/markup-compatibility/2006" xmlns:aink="http://schemas.microsoft.com/office/drawing/2016/ink" xmlns:am3d="http://schemas.microsoft.com/office/drawing/2017/model3d" xmlns:o="urn:schemas-microsoft-com:office:office" xmlns:oel="http://schemas.microsoft.com/office/2019/extlst" xmlns:r="http://schemas.openxmlformats.org/officeDocument/2006/relationships" xmlns:m="http://schemas.openxmlformats.org/officeDocument/2006/math" xmlns:v="urn:schemas-microsoft-com:vml" xmlns:wp14="http://schemas.microsoft.com/office/word/2010/wordprocessingDrawing" xmlns:wp="http://schemas.openxmlformats.org/drawingml/2006/wordprocessingDrawing" xmlns:w10="urn:schemas-microsoft-com:office:word" xmlns:w="http://schemas.openxmlformats.org/wordprocessingml/2006/main" xmlns:w14="http://schemas.microsoft.com/office/word/2010/wordml" xmlns:w15="http://schemas.microsoft.com/office/word/2012/wordml" xmlns:w16cex="http://schemas.microsoft.com/office/word/2018/wordml/cex" xmlns:w16cid="http://schemas.microsoft.com/office/word/2016/wordml/cid" xmlns:w16="http://schemas.microsoft.com/office/word/2018/wordml" xmlns:w16sdtdh="http://schemas.microsoft.com/office/word/2020/wordml/sdtdatahash" xmlns:w16se="http://schemas.microsoft.com/office/word/2015/wordml/symex" xmlns:wpg="http://schemas.microsoft.com/office/word/2010/wordprocessingGroup" xmlns:wpi="http://schemas.microsoft.com/office/word/2010/wordprocessingInk" xmlns:wne="http://schemas.microsoft.com/office/word/2006/wordml" xmlns:wps="http://schemas.microsoft.com/office/word/2010/wordprocessingShape" mc:Ignorable="w14 w15 w16se w16cid w16 w16cex w16sdtdh wp14">
+<w:document xmlns:wpc="http://schemas.microsoft.com/office/word/2010/wordprocessingCanvas" xmlns:cx="http://schemas.microsoft.com/office/drawing/2014/chartex" xmlns:cx1="http://schemas.microsoft.com/office/drawing/2015/9/8/chartex" xmlns:cx2="http://schemas.microsoft.com/office/drawing/2015/10/21/chartex" xmlns:cx3="http://schemas.microsoft.com/office/drawing/2016/5/9/chartex" xmlns:cx4="http://schemas.microsoft.com/office/drawing/2016/5/10/chartex" xmlns:cx5="http://schemas.microsoft.com/office/drawing/2016/5/11/chartex" xmlns:cx6="http://schemas.microsoft.com/office/drawing/2016/5/12/chartex" xmlns:cx7="http://schemas.microsoft.com/office/drawing/2016/5/13/chartex" xmlns:cx8="http://schemas.microsoft.com/office/drawing/2016/5/14/chartex" xmlns:mc="http://schemas.openxmlformats.org/markup-compatibility/2006" xmlns:aink="http://schemas.microsoft.com/office/drawing/2016/ink" xmlns:am3d="http://schemas.microsoft.com/office/drawing/2017/model3d" xmlns:o="urn:schemas-microsoft-com:office:office" xmlns:oel="http://schemas.microsoft.com/office/2019/extlst" xmlns:r="http://schemas.openxmlformats.org/officeDocument/2006/relationships" xmlns:m="http://schemas.openxmlformats.org/officeDocument/2006/math" xmlns:v="urn:schemas-microsoft-com:vml" xmlns:wp14="http://schemas.microsoft.com/office/word/2010/wordprocessingDrawing" xmlns:wp="http://schemas.openxmlformats.org/drawingml/2006/wordprocessingDrawing" xmlns:w10="urn:schemas-microsoft-com:office:word" xmlns:w="http://schemas.openxmlformats.org/wordprocessingml/2006/main" xmlns:w14="http://schemas.microsoft.com/office/word/2010/wordml" xmlns:w15="http://schemas.microsoft.com/office/word/2012/wordml" xmlns:w16cex="http://schemas.microsoft.com/office/word/2018/wordml/cex" xmlns:w16cid="http://schemas.microsoft.com/office/word/2016/wordml/cid" xmlns:w16="http://schemas.microsoft.com/office/word/2018/wordml" xmlns:w16du="http://schemas.microsoft.com/office/word/2023/wordml/word16du" xmlns:w16sdtdh="http://schemas.microsoft.com/office/word/2020/wordml/sdtdatahash" xmlns:w16se="http://schemas.microsoft.com/office/word/2015/wordml/symex" xmlns:wpg="http://schemas.microsoft.com/office/word/2010/wordprocessingGroup" xmlns:wpi="http://schemas.microsoft.com/office/word/2010/wordprocessingInk" xmlns:wne="http://schemas.microsoft.com/office/word/2006/wordml" xmlns:wps="http://schemas.microsoft.com/office/word/2010/wordprocessingShape" mc:Ignorable="w14 w15 w16se w16cid w16 w16cex w16sdtdh wp14">
   <w:body>
     <w:tbl>
       <w:tblPr>
@@ -652,7 +652,6 @@
             <w:placeholder>
               <w:docPart w:val="372D78F33F5E448DAFF12B9D63A0C6C9"/>
             </w:placeholder>
-            <w:showingPlcHdr/>
           </w:sdtPr>
           <w:sdtContent>
             <w:tc>
@@ -671,41 +670,24 @@
               <w:p>
                 <w:pPr>
                   <w:rPr>
-                    <w:rFonts w:asciiTheme="minorHAnsi" w:hAnsiTheme="minorHAnsi"/>
+                    <w:rFonts w:ascii="Calibri" w:hAnsi="Calibri"/>
+                    <w:sz w:val="22"/>
                   </w:rPr>
                 </w:pPr>
                 <w:r>
                   <w:rPr>
-                    <w:rStyle w:val="PlaceholderText"/>
                     <w:rFonts w:ascii="Calibri" w:hAnsi="Calibri"/>
                     <w:sz w:val="22"/>
                   </w:rPr>
-                  <w:t xml:space="preserve">Escriba </w:t>
+                  <w:t>Licenciatura en matemáticas</w:t>
                 </w:r>
-                <w:r>
+              </w:p>
+              <w:p>
+                <w:pPr>
                   <w:rPr>
-                    <w:rStyle w:val="PlaceholderText"/>
-                    <w:rFonts w:ascii="Calibri" w:hAnsi="Calibri"/>
-                    <w:sz w:val="22"/>
+                    <w:rFonts w:asciiTheme="minorHAnsi" w:hAnsiTheme="minorHAnsi"/>
                   </w:rPr>
-                  <w:t xml:space="preserve">nombre del </w:t>
-                </w:r>
-                <w:r>
-                  <w:rPr>
-                    <w:rStyle w:val="PlaceholderText"/>
-                    <w:rFonts w:ascii="Calibri" w:hAnsi="Calibri"/>
-                    <w:sz w:val="22"/>
-                  </w:rPr>
-                  <w:t>Programa Académico</w:t>
-                </w:r>
-                <w:r>
-                  <w:rPr>
-                    <w:rStyle w:val="PlaceholderText"/>
-                    <w:rFonts w:ascii="Calibri" w:hAnsi="Calibri"/>
-                    <w:sz w:val="22"/>
-                  </w:rPr>
-                  <w:t>.</w:t>
-                </w:r>
+                </w:pPr>
               </w:p>
             </w:tc>
           </w:sdtContent>
@@ -6038,7 +6020,7 @@
 </file>
 
 <file path=word/endnotes.xml><?xml version="1.0" encoding="utf-8"?>
-<w:endnotes xmlns:wpc="http://schemas.microsoft.com/office/word/2010/wordprocessingCanvas" xmlns:cx="http://schemas.microsoft.com/office/drawing/2014/chartex" xmlns:cx1="http://schemas.microsoft.com/office/drawing/2015/9/8/chartex" xmlns:cx2="http://schemas.microsoft.com/office/drawing/2015/10/21/chartex" xmlns:cx3="http://schemas.microsoft.com/office/drawing/2016/5/9/chartex" xmlns:cx4="http://schemas.microsoft.com/office/drawing/2016/5/10/chartex" xmlns:cx5="http://schemas.microsoft.com/office/drawing/2016/5/11/chartex" xmlns:cx6="http://schemas.microsoft.com/office/drawing/2016/5/12/chartex" xmlns:cx7="http://schemas.microsoft.com/office/drawing/2016/5/13/chartex" xmlns:cx8="http://schemas.microsoft.com/office/drawing/2016/5/14/chartex" xmlns:mc="http://schemas.openxmlformats.org/markup-compatibility/2006" xmlns:aink="http://schemas.microsoft.com/office/drawing/2016/ink" xmlns:am3d="http://schemas.microsoft.com/office/drawing/2017/model3d" xmlns:o="urn:schemas-microsoft-com:office:office" xmlns:oel="http://schemas.microsoft.com/office/2019/extlst" xmlns:r="http://schemas.openxmlformats.org/officeDocument/2006/relationships" xmlns:m="http://schemas.openxmlformats.org/officeDocument/2006/math" xmlns:v="urn:schemas-microsoft-com:vml" xmlns:wp14="http://schemas.microsoft.com/office/word/2010/wordprocessingDrawing" xmlns:wp="http://schemas.openxmlformats.org/drawingml/2006/wordprocessingDrawing" xmlns:w10="urn:schemas-microsoft-com:office:word" xmlns:w="http://schemas.openxmlformats.org/wordprocessingml/2006/main" xmlns:w14="http://schemas.microsoft.com/office/word/2010/wordml" xmlns:w15="http://schemas.microsoft.com/office/word/2012/wordml" xmlns:w16cex="http://schemas.microsoft.com/office/word/2018/wordml/cex" xmlns:w16cid="http://schemas.microsoft.com/office/word/2016/wordml/cid" xmlns:w16="http://schemas.microsoft.com/office/word/2018/wordml" xmlns:w16sdtdh="http://schemas.microsoft.com/office/word/2020/wordml/sdtdatahash" xmlns:w16se="http://schemas.microsoft.com/office/word/2015/wordml/symex" xmlns:wpg="http://schemas.microsoft.com/office/word/2010/wordprocessingGroup" xmlns:wpi="http://schemas.microsoft.com/office/word/2010/wordprocessingInk" xmlns:wne="http://schemas.microsoft.com/office/word/2006/wordml" xmlns:wps="http://schemas.microsoft.com/office/word/2010/wordprocessingShape" mc:Ignorable="w14 w15 w16se w16cid w16 w16cex w16sdtdh wp14">
+<w:endnotes xmlns:wpc="http://schemas.microsoft.com/office/word/2010/wordprocessingCanvas" xmlns:cx="http://schemas.microsoft.com/office/drawing/2014/chartex" xmlns:cx1="http://schemas.microsoft.com/office/drawing/2015/9/8/chartex" xmlns:cx2="http://schemas.microsoft.com/office/drawing/2015/10/21/chartex" xmlns:cx3="http://schemas.microsoft.com/office/drawing/2016/5/9/chartex" xmlns:cx4="http://schemas.microsoft.com/office/drawing/2016/5/10/chartex" xmlns:cx5="http://schemas.microsoft.com/office/drawing/2016/5/11/chartex" xmlns:cx6="http://schemas.microsoft.com/office/drawing/2016/5/12/chartex" xmlns:cx7="http://schemas.microsoft.com/office/drawing/2016/5/13/chartex" xmlns:cx8="http://schemas.microsoft.com/office/drawing/2016/5/14/chartex" xmlns:mc="http://schemas.openxmlformats.org/markup-compatibility/2006" xmlns:aink="http://schemas.microsoft.com/office/drawing/2016/ink" xmlns:am3d="http://schemas.microsoft.com/office/drawing/2017/model3d" xmlns:o="urn:schemas-microsoft-com:office:office" xmlns:oel="http://schemas.microsoft.com/office/2019/extlst" xmlns:r="http://schemas.openxmlformats.org/officeDocument/2006/relationships" xmlns:m="http://schemas.openxmlformats.org/officeDocument/2006/math" xmlns:v="urn:schemas-microsoft-com:vml" xmlns:wp14="http://schemas.microsoft.com/office/word/2010/wordprocessingDrawing" xmlns:wp="http://schemas.openxmlformats.org/drawingml/2006/wordprocessingDrawing" xmlns:w10="urn:schemas-microsoft-com:office:word" xmlns:w="http://schemas.openxmlformats.org/wordprocessingml/2006/main" xmlns:w14="http://schemas.microsoft.com/office/word/2010/wordml" xmlns:w15="http://schemas.microsoft.com/office/word/2012/wordml" xmlns:w16cex="http://schemas.microsoft.com/office/word/2018/wordml/cex" xmlns:w16cid="http://schemas.microsoft.com/office/word/2016/wordml/cid" xmlns:w16="http://schemas.microsoft.com/office/word/2018/wordml" xmlns:w16du="http://schemas.microsoft.com/office/word/2023/wordml/word16du" xmlns:w16sdtdh="http://schemas.microsoft.com/office/word/2020/wordml/sdtdatahash" xmlns:w16se="http://schemas.microsoft.com/office/word/2015/wordml/symex" xmlns:wpg="http://schemas.microsoft.com/office/word/2010/wordprocessingGroup" xmlns:wpi="http://schemas.microsoft.com/office/word/2010/wordprocessingInk" xmlns:wne="http://schemas.microsoft.com/office/word/2006/wordml" xmlns:wps="http://schemas.microsoft.com/office/word/2010/wordprocessingShape" mc:Ignorable="w14 w15 w16se w16cid w16 w16cex w16sdtdh wp14">
   <w:endnote w:type="separator" w:id="-1">
     <w:p>
       <w:r>
@@ -6057,7 +6039,7 @@
 </file>
 
 <file path=word/footer1.xml><?xml version="1.0" encoding="utf-8"?>
-<w:ftr xmlns:wpc="http://schemas.microsoft.com/office/word/2010/wordprocessingCanvas" xmlns:cx="http://schemas.microsoft.com/office/drawing/2014/chartex" xmlns:cx1="http://schemas.microsoft.com/office/drawing/2015/9/8/chartex" xmlns:cx2="http://schemas.microsoft.com/office/drawing/2015/10/21/chartex" xmlns:cx3="http://schemas.microsoft.com/office/drawing/2016/5/9/chartex" xmlns:cx4="http://schemas.microsoft.com/office/drawing/2016/5/10/chartex" xmlns:cx5="http://schemas.microsoft.com/office/drawing/2016/5/11/chartex" xmlns:cx6="http://schemas.microsoft.com/office/drawing/2016/5/12/chartex" xmlns:cx7="http://schemas.microsoft.com/office/drawing/2016/5/13/chartex" xmlns:cx8="http://schemas.microsoft.com/office/drawing/2016/5/14/chartex" xmlns:mc="http://schemas.openxmlformats.org/markup-compatibility/2006" xmlns:aink="http://schemas.microsoft.com/office/drawing/2016/ink" xmlns:am3d="http://schemas.microsoft.com/office/drawing/2017/model3d" xmlns:o="urn:schemas-microsoft-com:office:office" xmlns:oel="http://schemas.microsoft.com/office/2019/extlst" xmlns:r="http://schemas.openxmlformats.org/officeDocument/2006/relationships" xmlns:m="http://schemas.openxmlformats.org/officeDocument/2006/math" xmlns:v="urn:schemas-microsoft-com:vml" xmlns:wp14="http://schemas.microsoft.com/office/word/2010/wordprocessingDrawing" xmlns:wp="http://schemas.openxmlformats.org/drawingml/2006/wordprocessingDrawing" xmlns:w10="urn:schemas-microsoft-com:office:word" xmlns:w="http://schemas.openxmlformats.org/wordprocessingml/2006/main" xmlns:w14="http://schemas.microsoft.com/office/word/2010/wordml" xmlns:w15="http://schemas.microsoft.com/office/word/2012/wordml" xmlns:w16cex="http://schemas.microsoft.com/office/word/2018/wordml/cex" xmlns:w16cid="http://schemas.microsoft.com/office/word/2016/wordml/cid" xmlns:w16="http://schemas.microsoft.com/office/word/2018/wordml" xmlns:w16sdtdh="http://schemas.microsoft.com/office/word/2020/wordml/sdtdatahash" xmlns:w16se="http://schemas.microsoft.com/office/word/2015/wordml/symex" xmlns:wpg="http://schemas.microsoft.com/office/word/2010/wordprocessingGroup" xmlns:wpi="http://schemas.microsoft.com/office/word/2010/wordprocessingInk" xmlns:wne="http://schemas.microsoft.com/office/word/2006/wordml" xmlns:wps="http://schemas.microsoft.com/office/word/2010/wordprocessingShape" mc:Ignorable="w14 w15 w16se w16cid w16 w16cex w16sdtdh wp14">
+<w:ftr xmlns:wpc="http://schemas.microsoft.com/office/word/2010/wordprocessingCanvas" xmlns:cx="http://schemas.microsoft.com/office/drawing/2014/chartex" xmlns:cx1="http://schemas.microsoft.com/office/drawing/2015/9/8/chartex" xmlns:cx2="http://schemas.microsoft.com/office/drawing/2015/10/21/chartex" xmlns:cx3="http://schemas.microsoft.com/office/drawing/2016/5/9/chartex" xmlns:cx4="http://schemas.microsoft.com/office/drawing/2016/5/10/chartex" xmlns:cx5="http://schemas.microsoft.com/office/drawing/2016/5/11/chartex" xmlns:cx6="http://schemas.microsoft.com/office/drawing/2016/5/12/chartex" xmlns:cx7="http://schemas.microsoft.com/office/drawing/2016/5/13/chartex" xmlns:cx8="http://schemas.microsoft.com/office/drawing/2016/5/14/chartex" xmlns:mc="http://schemas.openxmlformats.org/markup-compatibility/2006" xmlns:aink="http://schemas.microsoft.com/office/drawing/2016/ink" xmlns:am3d="http://schemas.microsoft.com/office/drawing/2017/model3d" xmlns:o="urn:schemas-microsoft-com:office:office" xmlns:oel="http://schemas.microsoft.com/office/2019/extlst" xmlns:r="http://schemas.openxmlformats.org/officeDocument/2006/relationships" xmlns:m="http://schemas.openxmlformats.org/officeDocument/2006/math" xmlns:v="urn:schemas-microsoft-com:vml" xmlns:wp14="http://schemas.microsoft.com/office/word/2010/wordprocessingDrawing" xmlns:wp="http://schemas.openxmlformats.org/drawingml/2006/wordprocessingDrawing" xmlns:w10="urn:schemas-microsoft-com:office:word" xmlns:w="http://schemas.openxmlformats.org/wordprocessingml/2006/main" xmlns:w14="http://schemas.microsoft.com/office/word/2010/wordml" xmlns:w15="http://schemas.microsoft.com/office/word/2012/wordml" xmlns:w16cex="http://schemas.microsoft.com/office/word/2018/wordml/cex" xmlns:w16cid="http://schemas.microsoft.com/office/word/2016/wordml/cid" xmlns:w16="http://schemas.microsoft.com/office/word/2018/wordml" xmlns:w16du="http://schemas.microsoft.com/office/word/2023/wordml/word16du" xmlns:w16sdtdh="http://schemas.microsoft.com/office/word/2020/wordml/sdtdatahash" xmlns:w16se="http://schemas.microsoft.com/office/word/2015/wordml/symex" xmlns:wpg="http://schemas.microsoft.com/office/word/2010/wordprocessingGroup" xmlns:wpi="http://schemas.microsoft.com/office/word/2010/wordprocessingInk" xmlns:wne="http://schemas.microsoft.com/office/word/2006/wordml" xmlns:wps="http://schemas.microsoft.com/office/word/2010/wordprocessingShape" mc:Ignorable="w14 w15 w16se w16cid w16 w16cex w16sdtdh wp14">
   <w:sdt>
     <w:sdtPr>
       <w:rPr>
@@ -6223,7 +6205,7 @@
 </file>
 
 <file path=word/footnotes.xml><?xml version="1.0" encoding="utf-8"?>
-<w:footnotes xmlns:wpc="http://schemas.microsoft.com/office/word/2010/wordprocessingCanvas" xmlns:cx="http://schemas.microsoft.com/office/drawing/2014/chartex" xmlns:cx1="http://schemas.microsoft.com/office/drawing/2015/9/8/chartex" xmlns:cx2="http://schemas.microsoft.com/office/drawing/2015/10/21/chartex" xmlns:cx3="http://schemas.microsoft.com/office/drawing/2016/5/9/chartex" xmlns:cx4="http://schemas.microsoft.com/office/drawing/2016/5/10/chartex" xmlns:cx5="http://schemas.microsoft.com/office/drawing/2016/5/11/chartex" xmlns:cx6="http://schemas.microsoft.com/office/drawing/2016/5/12/chartex" xmlns:cx7="http://schemas.microsoft.com/office/drawing/2016/5/13/chartex" xmlns:cx8="http://schemas.microsoft.com/office/drawing/2016/5/14/chartex" xmlns:mc="http://schemas.openxmlformats.org/markup-compatibility/2006" xmlns:aink="http://schemas.microsoft.com/office/drawing/2016/ink" xmlns:am3d="http://schemas.microsoft.com/office/drawing/2017/model3d" xmlns:o="urn:schemas-microsoft-com:office:office" xmlns:oel="http://schemas.microsoft.com/office/2019/extlst" xmlns:r="http://schemas.openxmlformats.org/officeDocument/2006/relationships" xmlns:m="http://schemas.openxmlformats.org/officeDocument/2006/math" xmlns:v="urn:schemas-microsoft-com:vml" xmlns:wp14="http://schemas.microsoft.com/office/word/2010/wordprocessingDrawing" xmlns:wp="http://schemas.openxmlformats.org/drawingml/2006/wordprocessingDrawing" xmlns:w10="urn:schemas-microsoft-com:office:word" xmlns:w="http://schemas.openxmlformats.org/wordprocessingml/2006/main" xmlns:w14="http://schemas.microsoft.com/office/word/2010/wordml" xmlns:w15="http://schemas.microsoft.com/office/word/2012/wordml" xmlns:w16cex="http://schemas.microsoft.com/office/word/2018/wordml/cex" xmlns:w16cid="http://schemas.microsoft.com/office/word/2016/wordml/cid" xmlns:w16="http://schemas.microsoft.com/office/word/2018/wordml" xmlns:w16sdtdh="http://schemas.microsoft.com/office/word/2020/wordml/sdtdatahash" xmlns:w16se="http://schemas.microsoft.com/office/word/2015/wordml/symex" xmlns:wpg="http://schemas.microsoft.com/office/word/2010/wordprocessingGroup" xmlns:wpi="http://schemas.microsoft.com/office/word/2010/wordprocessingInk" xmlns:wne="http://schemas.microsoft.com/office/word/2006/wordml" xmlns:wps="http://schemas.microsoft.com/office/word/2010/wordprocessingShape" mc:Ignorable="w14 w15 w16se w16cid w16 w16cex w16sdtdh wp14">
+<w:footnotes xmlns:wpc="http://schemas.microsoft.com/office/word/2010/wordprocessingCanvas" xmlns:cx="http://schemas.microsoft.com/office/drawing/2014/chartex" xmlns:cx1="http://schemas.microsoft.com/office/drawing/2015/9/8/chartex" xmlns:cx2="http://schemas.microsoft.com/office/drawing/2015/10/21/chartex" xmlns:cx3="http://schemas.microsoft.com/office/drawing/2016/5/9/chartex" xmlns:cx4="http://schemas.microsoft.com/office/drawing/2016/5/10/chartex" xmlns:cx5="http://schemas.microsoft.com/office/drawing/2016/5/11/chartex" xmlns:cx6="http://schemas.microsoft.com/office/drawing/2016/5/12/chartex" xmlns:cx7="http://schemas.microsoft.com/office/drawing/2016/5/13/chartex" xmlns:cx8="http://schemas.microsoft.com/office/drawing/2016/5/14/chartex" xmlns:mc="http://schemas.openxmlformats.org/markup-compatibility/2006" xmlns:aink="http://schemas.microsoft.com/office/drawing/2016/ink" xmlns:am3d="http://schemas.microsoft.com/office/drawing/2017/model3d" xmlns:o="urn:schemas-microsoft-com:office:office" xmlns:oel="http://schemas.microsoft.com/office/2019/extlst" xmlns:r="http://schemas.openxmlformats.org/officeDocument/2006/relationships" xmlns:m="http://schemas.openxmlformats.org/officeDocument/2006/math" xmlns:v="urn:schemas-microsoft-com:vml" xmlns:wp14="http://schemas.microsoft.com/office/word/2010/wordprocessingDrawing" xmlns:wp="http://schemas.openxmlformats.org/drawingml/2006/wordprocessingDrawing" xmlns:w10="urn:schemas-microsoft-com:office:word" xmlns:w="http://schemas.openxmlformats.org/wordprocessingml/2006/main" xmlns:w14="http://schemas.microsoft.com/office/word/2010/wordml" xmlns:w15="http://schemas.microsoft.com/office/word/2012/wordml" xmlns:w16cex="http://schemas.microsoft.com/office/word/2018/wordml/cex" xmlns:w16cid="http://schemas.microsoft.com/office/word/2016/wordml/cid" xmlns:w16="http://schemas.microsoft.com/office/word/2018/wordml" xmlns:w16du="http://schemas.microsoft.com/office/word/2023/wordml/word16du" xmlns:w16sdtdh="http://schemas.microsoft.com/office/word/2020/wordml/sdtdatahash" xmlns:w16se="http://schemas.microsoft.com/office/word/2015/wordml/symex" xmlns:wpg="http://schemas.microsoft.com/office/word/2010/wordprocessingGroup" xmlns:wpi="http://schemas.microsoft.com/office/word/2010/wordprocessingInk" xmlns:wne="http://schemas.microsoft.com/office/word/2006/wordml" xmlns:wps="http://schemas.microsoft.com/office/word/2010/wordprocessingShape" mc:Ignorable="w14 w15 w16se w16cid w16 w16cex w16sdtdh wp14">
   <w:footnote w:type="separator" w:id="-1">
     <w:p>
       <w:r>
@@ -6519,7 +6501,7 @@
 </file>
 
 <file path=word/header1.xml><?xml version="1.0" encoding="utf-8"?>
-<w:hdr xmlns:wpc="http://schemas.microsoft.com/office/word/2010/wordprocessingCanvas" xmlns:cx="http://schemas.microsoft.com/office/drawing/2014/chartex" xmlns:cx1="http://schemas.microsoft.com/office/drawing/2015/9/8/chartex" xmlns:cx2="http://schemas.microsoft.com/office/drawing/2015/10/21/chartex" xmlns:cx3="http://schemas.microsoft.com/office/drawing/2016/5/9/chartex" xmlns:cx4="http://schemas.microsoft.com/office/drawing/2016/5/10/chartex" xmlns:cx5="http://schemas.microsoft.com/office/drawing/2016/5/11/chartex" xmlns:cx6="http://schemas.microsoft.com/office/drawing/2016/5/12/chartex" xmlns:cx7="http://schemas.microsoft.com/office/drawing/2016/5/13/chartex" xmlns:cx8="http://schemas.microsoft.com/office/drawing/2016/5/14/chartex" xmlns:mc="http://schemas.openxmlformats.org/markup-compatibility/2006" xmlns:aink="http://schemas.microsoft.com/office/drawing/2016/ink" xmlns:am3d="http://schemas.microsoft.com/office/drawing/2017/model3d" xmlns:o="urn:schemas-microsoft-com:office:office" xmlns:oel="http://schemas.microsoft.com/office/2019/extlst" xmlns:r="http://schemas.openxmlformats.org/officeDocument/2006/relationships" xmlns:m="http://schemas.openxmlformats.org/officeDocument/2006/math" xmlns:v="urn:schemas-microsoft-com:vml" xmlns:wp14="http://schemas.microsoft.com/office/word/2010/wordprocessingDrawing" xmlns:wp="http://schemas.openxmlformats.org/drawingml/2006/wordprocessingDrawing" xmlns:w10="urn:schemas-microsoft-com:office:word" xmlns:w="http://schemas.openxmlformats.org/wordprocessingml/2006/main" xmlns:w14="http://schemas.microsoft.com/office/word/2010/wordml" xmlns:w15="http://schemas.microsoft.com/office/word/2012/wordml" xmlns:w16cex="http://schemas.microsoft.com/office/word/2018/wordml/cex" xmlns:w16cid="http://schemas.microsoft.com/office/word/2016/wordml/cid" xmlns:w16="http://schemas.microsoft.com/office/word/2018/wordml" xmlns:w16sdtdh="http://schemas.microsoft.com/office/word/2020/wordml/sdtdatahash" xmlns:w16se="http://schemas.microsoft.com/office/word/2015/wordml/symex" xmlns:wpg="http://schemas.microsoft.com/office/word/2010/wordprocessingGroup" xmlns:wpi="http://schemas.microsoft.com/office/word/2010/wordprocessingInk" xmlns:wne="http://schemas.microsoft.com/office/word/2006/wordml" xmlns:wps="http://schemas.microsoft.com/office/word/2010/wordprocessingShape" mc:Ignorable="w14 w15 w16se w16cid w16 w16cex w16sdtdh wp14">
+<w:hdr xmlns:wpc="http://schemas.microsoft.com/office/word/2010/wordprocessingCanvas" xmlns:cx="http://schemas.microsoft.com/office/drawing/2014/chartex" xmlns:cx1="http://schemas.microsoft.com/office/drawing/2015/9/8/chartex" xmlns:cx2="http://schemas.microsoft.com/office/drawing/2015/10/21/chartex" xmlns:cx3="http://schemas.microsoft.com/office/drawing/2016/5/9/chartex" xmlns:cx4="http://schemas.microsoft.com/office/drawing/2016/5/10/chartex" xmlns:cx5="http://schemas.microsoft.com/office/drawing/2016/5/11/chartex" xmlns:cx6="http://schemas.microsoft.com/office/drawing/2016/5/12/chartex" xmlns:cx7="http://schemas.microsoft.com/office/drawing/2016/5/13/chartex" xmlns:cx8="http://schemas.microsoft.com/office/drawing/2016/5/14/chartex" xmlns:mc="http://schemas.openxmlformats.org/markup-compatibility/2006" xmlns:aink="http://schemas.microsoft.com/office/drawing/2016/ink" xmlns:am3d="http://schemas.microsoft.com/office/drawing/2017/model3d" xmlns:o="urn:schemas-microsoft-com:office:office" xmlns:oel="http://schemas.microsoft.com/office/2019/extlst" xmlns:r="http://schemas.openxmlformats.org/officeDocument/2006/relationships" xmlns:m="http://schemas.openxmlformats.org/officeDocument/2006/math" xmlns:v="urn:schemas-microsoft-com:vml" xmlns:wp14="http://schemas.microsoft.com/office/word/2010/wordprocessingDrawing" xmlns:wp="http://schemas.openxmlformats.org/drawingml/2006/wordprocessingDrawing" xmlns:w10="urn:schemas-microsoft-com:office:word" xmlns:w="http://schemas.openxmlformats.org/wordprocessingml/2006/main" xmlns:w14="http://schemas.microsoft.com/office/word/2010/wordml" xmlns:w15="http://schemas.microsoft.com/office/word/2012/wordml" xmlns:w16cex="http://schemas.microsoft.com/office/word/2018/wordml/cex" xmlns:w16cid="http://schemas.microsoft.com/office/word/2016/wordml/cid" xmlns:w16="http://schemas.microsoft.com/office/word/2018/wordml" xmlns:w16du="http://schemas.microsoft.com/office/word/2023/wordml/word16du" xmlns:w16sdtdh="http://schemas.microsoft.com/office/word/2020/wordml/sdtdatahash" xmlns:w16se="http://schemas.microsoft.com/office/word/2015/wordml/symex" xmlns:wpg="http://schemas.microsoft.com/office/word/2010/wordprocessingGroup" xmlns:wpi="http://schemas.microsoft.com/office/word/2010/wordprocessingInk" xmlns:wne="http://schemas.microsoft.com/office/word/2006/wordml" xmlns:wps="http://schemas.microsoft.com/office/word/2010/wordprocessingShape" mc:Ignorable="w14 w15 w16se w16cid w16 w16cex w16sdtdh wp14">
   <w:tbl>
     <w:tblPr>
       <w:tblW w:w="0" w:type="auto"/>
@@ -6580,7 +6562,7 @@
 </file>
 
 <file path=word/numbering.xml><?xml version="1.0" encoding="utf-8"?>
-<w:numbering xmlns:wpc="http://schemas.microsoft.com/office/word/2010/wordprocessingCanvas" xmlns:cx="http://schemas.microsoft.com/office/drawing/2014/chartex" xmlns:cx1="http://schemas.microsoft.com/office/drawing/2015/9/8/chartex" xmlns:cx2="http://schemas.microsoft.com/office/drawing/2015/10/21/chartex" xmlns:cx3="http://schemas.microsoft.com/office/drawing/2016/5/9/chartex" xmlns:cx4="http://schemas.microsoft.com/office/drawing/2016/5/10/chartex" xmlns:cx5="http://schemas.microsoft.com/office/drawing/2016/5/11/chartex" xmlns:cx6="http://schemas.microsoft.com/office/drawing/2016/5/12/chartex" xmlns:cx7="http://schemas.microsoft.com/office/drawing/2016/5/13/chartex" xmlns:cx8="http://schemas.microsoft.com/office/drawing/2016/5/14/chartex" xmlns:mc="http://schemas.openxmlformats.org/markup-compatibility/2006" xmlns:aink="http://schemas.microsoft.com/office/drawing/2016/ink" xmlns:am3d="http://schemas.microsoft.com/office/drawing/2017/model3d" xmlns:o="urn:schemas-microsoft-com:office:office" xmlns:oel="http://schemas.microsoft.com/office/2019/extlst" xmlns:r="http://schemas.openxmlformats.org/officeDocument/2006/relationships" xmlns:m="http://schemas.openxmlformats.org/officeDocument/2006/math" xmlns:v="urn:schemas-microsoft-com:vml" xmlns:wp14="http://schemas.microsoft.com/office/word/2010/wordprocessingDrawing" xmlns:wp="http://schemas.openxmlformats.org/drawingml/2006/wordprocessingDrawing" xmlns:w10="urn:schemas-microsoft-com:office:word" xmlns:w="http://schemas.openxmlformats.org/wordprocessingml/2006/main" xmlns:w14="http://schemas.microsoft.com/office/word/2010/wordml" xmlns:w15="http://schemas.microsoft.com/office/word/2012/wordml" xmlns:w16cex="http://schemas.microsoft.com/office/word/2018/wordml/cex" xmlns:w16cid="http://schemas.microsoft.com/office/word/2016/wordml/cid" xmlns:w16="http://schemas.microsoft.com/office/word/2018/wordml" xmlns:w16sdtdh="http://schemas.microsoft.com/office/word/2020/wordml/sdtdatahash" xmlns:w16se="http://schemas.microsoft.com/office/word/2015/wordml/symex" xmlns:wpg="http://schemas.microsoft.com/office/word/2010/wordprocessingGroup" xmlns:wpi="http://schemas.microsoft.com/office/word/2010/wordprocessingInk" xmlns:wne="http://schemas.microsoft.com/office/word/2006/wordml" xmlns:wps="http://schemas.microsoft.com/office/word/2010/wordprocessingShape" mc:Ignorable="w14 w15 w16se w16cid w16 w16cex w16sdtdh wp14">
+<w:numbering xmlns:wpc="http://schemas.microsoft.com/office/word/2010/wordprocessingCanvas" xmlns:cx="http://schemas.microsoft.com/office/drawing/2014/chartex" xmlns:cx1="http://schemas.microsoft.com/office/drawing/2015/9/8/chartex" xmlns:cx2="http://schemas.microsoft.com/office/drawing/2015/10/21/chartex" xmlns:cx3="http://schemas.microsoft.com/office/drawing/2016/5/9/chartex" xmlns:cx4="http://schemas.microsoft.com/office/drawing/2016/5/10/chartex" xmlns:cx5="http://schemas.microsoft.com/office/drawing/2016/5/11/chartex" xmlns:cx6="http://schemas.microsoft.com/office/drawing/2016/5/12/chartex" xmlns:cx7="http://schemas.microsoft.com/office/drawing/2016/5/13/chartex" xmlns:cx8="http://schemas.microsoft.com/office/drawing/2016/5/14/chartex" xmlns:mc="http://schemas.openxmlformats.org/markup-compatibility/2006" xmlns:aink="http://schemas.microsoft.com/office/drawing/2016/ink" xmlns:am3d="http://schemas.microsoft.com/office/drawing/2017/model3d" xmlns:o="urn:schemas-microsoft-com:office:office" xmlns:oel="http://schemas.microsoft.com/office/2019/extlst" xmlns:r="http://schemas.openxmlformats.org/officeDocument/2006/relationships" xmlns:m="http://schemas.openxmlformats.org/officeDocument/2006/math" xmlns:v="urn:schemas-microsoft-com:vml" xmlns:wp14="http://schemas.microsoft.com/office/word/2010/wordprocessingDrawing" xmlns:wp="http://schemas.openxmlformats.org/drawingml/2006/wordprocessingDrawing" xmlns:w10="urn:schemas-microsoft-com:office:word" xmlns:w="http://schemas.openxmlformats.org/wordprocessingml/2006/main" xmlns:w14="http://schemas.microsoft.com/office/word/2010/wordml" xmlns:w15="http://schemas.microsoft.com/office/word/2012/wordml" xmlns:w16cex="http://schemas.microsoft.com/office/word/2018/wordml/cex" xmlns:w16cid="http://schemas.microsoft.com/office/word/2016/wordml/cid" xmlns:w16="http://schemas.microsoft.com/office/word/2018/wordml" xmlns:w16du="http://schemas.microsoft.com/office/word/2023/wordml/word16du" xmlns:w16sdtdh="http://schemas.microsoft.com/office/word/2020/wordml/sdtdatahash" xmlns:w16se="http://schemas.microsoft.com/office/word/2015/wordml/symex" xmlns:wpg="http://schemas.microsoft.com/office/word/2010/wordprocessingGroup" xmlns:wpi="http://schemas.microsoft.com/office/word/2010/wordprocessingInk" xmlns:wne="http://schemas.microsoft.com/office/word/2006/wordml" xmlns:wps="http://schemas.microsoft.com/office/word/2010/wordprocessingShape" mc:Ignorable="w14 w15 w16se w16cid w16 w16cex w16sdtdh wp14">
   <w:abstractNum w:abstractNumId="0" w15:restartNumberingAfterBreak="0">
     <w:nsid w:val="004E54AA"/>
     <w:multiLevelType w:val="hybridMultilevel"/>
@@ -9300,7 +9282,7 @@
 </file>
 
 <file path=word/glossary/document.xml><?xml version="1.0" encoding="utf-8"?>
-<w:glossaryDocument xmlns:wpc="http://schemas.microsoft.com/office/word/2010/wordprocessingCanvas" xmlns:cx="http://schemas.microsoft.com/office/drawing/2014/chartex" xmlns:cx1="http://schemas.microsoft.com/office/drawing/2015/9/8/chartex" xmlns:cx2="http://schemas.microsoft.com/office/drawing/2015/10/21/chartex" xmlns:cx3="http://schemas.microsoft.com/office/drawing/2016/5/9/chartex" xmlns:cx4="http://schemas.microsoft.com/office/drawing/2016/5/10/chartex" xmlns:cx5="http://schemas.microsoft.com/office/drawing/2016/5/11/chartex" xmlns:cx6="http://schemas.microsoft.com/office/drawing/2016/5/12/chartex" xmlns:cx7="http://schemas.microsoft.com/office/drawing/2016/5/13/chartex" xmlns:cx8="http://schemas.microsoft.com/office/drawing/2016/5/14/chartex" xmlns:mc="http://schemas.openxmlformats.org/markup-compatibility/2006" xmlns:aink="http://schemas.microsoft.com/office/drawing/2016/ink" xmlns:am3d="http://schemas.microsoft.com/office/drawing/2017/model3d" xmlns:o="urn:schemas-microsoft-com:office:office" xmlns:oel="http://schemas.microsoft.com/office/2019/extlst" xmlns:r="http://schemas.openxmlformats.org/officeDocument/2006/relationships" xmlns:m="http://schemas.openxmlformats.org/officeDocument/2006/math" xmlns:v="urn:schemas-microsoft-com:vml" xmlns:wp14="http://schemas.microsoft.com/office/word/2010/wordprocessingDrawing" xmlns:wp="http://schemas.openxmlformats.org/drawingml/2006/wordprocessingDrawing" xmlns:w10="urn:schemas-microsoft-com:office:word" xmlns:w="http://schemas.openxmlformats.org/wordprocessingml/2006/main" xmlns:w14="http://schemas.microsoft.com/office/word/2010/wordml" xmlns:w15="http://schemas.microsoft.com/office/word/2012/wordml" xmlns:w16cex="http://schemas.microsoft.com/office/word/2018/wordml/cex" xmlns:w16cid="http://schemas.microsoft.com/office/word/2016/wordml/cid" xmlns:w16="http://schemas.microsoft.com/office/word/2018/wordml" xmlns:w16sdtdh="http://schemas.microsoft.com/office/word/2020/wordml/sdtdatahash" xmlns:w16se="http://schemas.microsoft.com/office/word/2015/wordml/symex" xmlns:wpg="http://schemas.microsoft.com/office/word/2010/wordprocessingGroup" xmlns:wpi="http://schemas.microsoft.com/office/word/2010/wordprocessingInk" xmlns:wne="http://schemas.microsoft.com/office/word/2006/wordml" xmlns:wps="http://schemas.microsoft.com/office/word/2010/wordprocessingShape" mc:Ignorable="w14 w15 w16se w16cid w16 w16cex w16sdtdh wp14">
+<w:glossaryDocument xmlns:wpc="http://schemas.microsoft.com/office/word/2010/wordprocessingCanvas" xmlns:cx="http://schemas.microsoft.com/office/drawing/2014/chartex" xmlns:cx1="http://schemas.microsoft.com/office/drawing/2015/9/8/chartex" xmlns:cx2="http://schemas.microsoft.com/office/drawing/2015/10/21/chartex" xmlns:cx3="http://schemas.microsoft.com/office/drawing/2016/5/9/chartex" xmlns:cx4="http://schemas.microsoft.com/office/drawing/2016/5/10/chartex" xmlns:cx5="http://schemas.microsoft.com/office/drawing/2016/5/11/chartex" xmlns:cx6="http://schemas.microsoft.com/office/drawing/2016/5/12/chartex" xmlns:cx7="http://schemas.microsoft.com/office/drawing/2016/5/13/chartex" xmlns:cx8="http://schemas.microsoft.com/office/drawing/2016/5/14/chartex" xmlns:mc="http://schemas.openxmlformats.org/markup-compatibility/2006" xmlns:aink="http://schemas.microsoft.com/office/drawing/2016/ink" xmlns:am3d="http://schemas.microsoft.com/office/drawing/2017/model3d" xmlns:o="urn:schemas-microsoft-com:office:office" xmlns:oel="http://schemas.microsoft.com/office/2019/extlst" xmlns:r="http://schemas.openxmlformats.org/officeDocument/2006/relationships" xmlns:m="http://schemas.openxmlformats.org/officeDocument/2006/math" xmlns:v="urn:schemas-microsoft-com:vml" xmlns:wp14="http://schemas.microsoft.com/office/word/2010/wordprocessingDrawing" xmlns:wp="http://schemas.openxmlformats.org/drawingml/2006/wordprocessingDrawing" xmlns:w10="urn:schemas-microsoft-com:office:word" xmlns:w="http://schemas.openxmlformats.org/wordprocessingml/2006/main" xmlns:w14="http://schemas.microsoft.com/office/word/2010/wordml" xmlns:w15="http://schemas.microsoft.com/office/word/2012/wordml" xmlns:w16cex="http://schemas.microsoft.com/office/word/2018/wordml/cex" xmlns:w16cid="http://schemas.microsoft.com/office/word/2016/wordml/cid" xmlns:w16="http://schemas.microsoft.com/office/word/2018/wordml" xmlns:w16du="http://schemas.microsoft.com/office/word/2023/wordml/word16du" xmlns:w16sdtdh="http://schemas.microsoft.com/office/word/2020/wordml/sdtdatahash" xmlns:w16se="http://schemas.microsoft.com/office/word/2015/wordml/symex" xmlns:wpg="http://schemas.microsoft.com/office/word/2010/wordprocessingGroup" xmlns:wpi="http://schemas.microsoft.com/office/word/2010/wordprocessingInk" xmlns:wne="http://schemas.microsoft.com/office/word/2006/wordml" xmlns:wps="http://schemas.microsoft.com/office/word/2010/wordprocessingShape" mc:Ignorable="w14 w15 w16se w16cid w16 w16cex w16sdtdh wp14">
   <w:docParts>
     <w:docPart>
       <w:docPartPr>
@@ -10202,6 +10184,7 @@
     <w:rsid w:val="002C5883"/>
     <w:rsid w:val="002E4496"/>
     <w:rsid w:val="0037357E"/>
+    <w:rsid w:val="003B4545"/>
     <w:rsid w:val="003D3697"/>
     <w:rsid w:val="003D4E70"/>
     <w:rsid w:val="0040050A"/>

</xml_diff>